<commit_message>
Punto 1 Taller Gob. Respaldo
</commit_message>
<xml_diff>
--- a/trabajos.inacap.2019/Desarrollo del emprendimiento/Proyecto ABpro Nª2/Guía Informe ABPro Nª2.docx
+++ b/trabajos.inacap.2019/Desarrollo del emprendimiento/Proyecto ABpro Nª2/Guía Informe ABPro Nª2.docx
@@ -1,6 +1,6 @@
 
 <file path=word/document.xml><?xml version="1.0" encoding="utf-8"?>
-<w:document xmlns:ve="http://schemas.openxmlformats.org/markup-compatibility/2006" xmlns:o="urn:schemas-microsoft-com:office:office" xmlns:r="http://schemas.openxmlformats.org/officeDocument/2006/relationships" xmlns:m="http://schemas.openxmlformats.org/officeDocument/2006/math" xmlns:v="urn:schemas-microsoft-com:vml" xmlns:wp="http://schemas.openxmlformats.org/drawingml/2006/wordprocessingDrawing" xmlns:w10="urn:schemas-microsoft-com:office:word" xmlns:w="http://schemas.openxmlformats.org/wordprocessingml/2006/main" xmlns:wne="http://schemas.microsoft.com/office/word/2006/wordml">
+<w:document xmlns:wpc="http://schemas.microsoft.com/office/word/2010/wordprocessingCanvas" xmlns:cx="http://schemas.microsoft.com/office/drawing/2014/chartex" xmlns:cx1="http://schemas.microsoft.com/office/drawing/2015/9/8/chartex" xmlns:cx2="http://schemas.microsoft.com/office/drawing/2015/10/21/chartex" xmlns:cx3="http://schemas.microsoft.com/office/drawing/2016/5/9/chartex" xmlns:cx4="http://schemas.microsoft.com/office/drawing/2016/5/10/chartex" xmlns:cx5="http://schemas.microsoft.com/office/drawing/2016/5/11/chartex" xmlns:cx6="http://schemas.microsoft.com/office/drawing/2016/5/12/chartex" xmlns:cx7="http://schemas.microsoft.com/office/drawing/2016/5/13/chartex" xmlns:cx8="http://schemas.microsoft.com/office/drawing/2016/5/14/chartex" xmlns:mc="http://schemas.openxmlformats.org/markup-compatibility/2006" xmlns:aink="http://schemas.microsoft.com/office/drawing/2016/ink" xmlns:am3d="http://schemas.microsoft.com/office/drawing/2017/model3d" xmlns:o="urn:schemas-microsoft-com:office:office" xmlns:r="http://schemas.openxmlformats.org/officeDocument/2006/relationships" xmlns:m="http://schemas.openxmlformats.org/officeDocument/2006/math" xmlns:v="urn:schemas-microsoft-com:vml" xmlns:wp14="http://schemas.microsoft.com/office/word/2010/wordprocessingDrawing" xmlns:wp="http://schemas.openxmlformats.org/drawingml/2006/wordprocessingDrawing" xmlns:w10="urn:schemas-microsoft-com:office:word" xmlns:w="http://schemas.openxmlformats.org/wordprocessingml/2006/main" xmlns:w14="http://schemas.microsoft.com/office/word/2010/wordml" xmlns:w15="http://schemas.microsoft.com/office/word/2012/wordml" xmlns:w16cid="http://schemas.microsoft.com/office/word/2016/wordml/cid" xmlns:w16se="http://schemas.microsoft.com/office/word/2015/wordml/symex" xmlns:wpg="http://schemas.microsoft.com/office/word/2010/wordprocessingGroup" xmlns:wpi="http://schemas.microsoft.com/office/word/2010/wordprocessingInk" xmlns:wne="http://schemas.microsoft.com/office/word/2006/wordml" xmlns:wps="http://schemas.microsoft.com/office/word/2010/wordprocessingShape" mc:Ignorable="w14 w15 w16se w16cid wp14">
   <w:background w:color="FFFFCC"/>
   <w:body>
     <w:p>
@@ -2124,6 +2124,7 @@
           <w:lang w:eastAsia="en-US" w:bidi="ar-SA"/>
         </w:rPr>
       </w:pPr>
+      <w:bookmarkStart w:id="1" w:name="_GoBack"/>
       <w:r>
         <w:rPr>
           <w:rFonts w:eastAsiaTheme="minorHAnsi" w:cs="Arial"/>
@@ -2205,6 +2206,7 @@
         <w:t>.</w:t>
       </w:r>
     </w:p>
+    <w:bookmarkEnd w:id="1"/>
     <w:p>
       <w:pPr>
         <w:pStyle w:val="Estilo3"/>
@@ -2845,9 +2847,9 @@
     </w:p>
     <w:tbl>
       <w:tblPr>
-        <w:tblStyle w:val="GridTable1Light"/>
+        <w:tblStyle w:val="Tablaconcuadrcula1clara1"/>
         <w:tblW w:w="0" w:type="auto"/>
-        <w:tblLook w:val="04A0"/>
+        <w:tblLook w:val="04A0" w:firstRow="1" w:lastRow="0" w:firstColumn="1" w:lastColumn="0" w:noHBand="0" w:noVBand="1"/>
       </w:tblPr>
       <w:tblGrid>
         <w:gridCol w:w="5220"/>
@@ -2855,12 +2857,12 @@
       </w:tblGrid>
       <w:tr>
         <w:trPr>
-          <w:cnfStyle w:val="100000000000"/>
+          <w:cnfStyle w:val="100000000000" w:firstRow="1" w:lastRow="0" w:firstColumn="0" w:lastColumn="0" w:oddVBand="0" w:evenVBand="0" w:oddHBand="0" w:evenHBand="0" w:firstRowFirstColumn="0" w:firstRowLastColumn="0" w:lastRowFirstColumn="0" w:lastRowLastColumn="0"/>
           <w:tblHeader/>
         </w:trPr>
         <w:tc>
           <w:tcPr>
-            <w:cnfStyle w:val="001000000000"/>
+            <w:cnfStyle w:val="001000000000" w:firstRow="0" w:lastRow="0" w:firstColumn="1" w:lastColumn="0" w:oddVBand="0" w:evenVBand="0" w:oddHBand="0" w:evenHBand="0" w:firstRowFirstColumn="0" w:firstRowLastColumn="0" w:lastRowFirstColumn="0" w:lastRowLastColumn="0"/>
             <w:tcW w:w="5220" w:type="dxa"/>
             <w:shd w:val="clear" w:color="auto" w:fill="F2F2F2" w:themeFill="background1" w:themeFillShade="F2"/>
           </w:tcPr>
@@ -2902,7 +2904,7 @@
               <w:adjustRightInd w:val="0"/>
               <w:ind w:left="360"/>
               <w:jc w:val="center"/>
-              <w:cnfStyle w:val="100000000000"/>
+              <w:cnfStyle w:val="100000000000" w:firstRow="1" w:lastRow="0" w:firstColumn="0" w:lastColumn="0" w:oddVBand="0" w:evenVBand="0" w:oddHBand="0" w:evenHBand="0" w:firstRowFirstColumn="0" w:firstRowLastColumn="0" w:lastRowFirstColumn="0" w:lastRowLastColumn="0"/>
               <w:rPr>
                 <w:rFonts w:asciiTheme="minorHAnsi" w:hAnsiTheme="minorHAnsi"/>
                 <w:color w:val="404040" w:themeColor="text1" w:themeTint="BF"/>
@@ -2924,7 +2926,7 @@
       <w:tr>
         <w:tc>
           <w:tcPr>
-            <w:cnfStyle w:val="001000000000"/>
+            <w:cnfStyle w:val="001000000000" w:firstRow="0" w:lastRow="0" w:firstColumn="1" w:lastColumn="0" w:oddVBand="0" w:evenVBand="0" w:oddHBand="0" w:evenHBand="0" w:firstRowFirstColumn="0" w:firstRowLastColumn="0" w:lastRowFirstColumn="0" w:lastRowLastColumn="0"/>
             <w:tcW w:w="5220" w:type="dxa"/>
           </w:tcPr>
           <w:p>
@@ -2968,8 +2970,8 @@
               <w:t xml:space="preserve"> </w:t>
             </w:r>
           </w:p>
-          <w:bookmarkStart w:id="1" w:name="_MON_1549175825"/>
-          <w:bookmarkEnd w:id="1"/>
+          <w:bookmarkStart w:id="2" w:name="_MON_1549175825"/>
+          <w:bookmarkEnd w:id="2"/>
           <w:p>
             <w:pPr>
               <w:spacing w:line="276" w:lineRule="auto"/>
@@ -2993,7 +2995,7 @@
                 <w:szCs w:val="24"/>
                 <w:lang w:val="es-ES" w:eastAsia="es-ES"/>
               </w:rPr>
-              <w:object w:dxaOrig="1551" w:dyaOrig="1004">
+              <w:object w:dxaOrig="2069" w:dyaOrig="1339">
                 <v:shapetype id="_x0000_t75" coordsize="21600,21600" o:spt="75" o:preferrelative="t" path="m@4@5l@4@11@9@11@9@5xe" filled="f" stroked="f">
                   <v:stroke joinstyle="miter"/>
                   <v:formulas>
@@ -3013,10 +3015,10 @@
                   <v:path o:extrusionok="f" gradientshapeok="t" o:connecttype="rect"/>
                   <o:lock v:ext="edit" aspectratio="t"/>
                 </v:shapetype>
-                <v:shape id="_x0000_i1025" type="#_x0000_t75" style="width:77.25pt;height:50.25pt" o:ole="">
+                <v:shape id="_x0000_i1028" type="#_x0000_t75" style="width:103.5pt;height:66.75pt" o:ole="">
                   <v:imagedata r:id="rId11" o:title=""/>
                 </v:shape>
-                <o:OLEObject Type="Embed" ProgID="Word.Document.12" ShapeID="_x0000_i1025" DrawAspect="Icon" ObjectID="_1616139551" r:id="rId12">
+                <o:OLEObject Type="Embed" ProgID="Word.Document.12" ShapeID="_x0000_i1028" DrawAspect="Icon" ObjectID="_1617113684" r:id="rId12">
                   <o:FieldCodes>\s</o:FieldCodes>
                 </o:OLEObject>
               </w:object>
@@ -3052,7 +3054,7 @@
           <w:p>
             <w:pPr>
               <w:pStyle w:val="Estilo1"/>
-              <w:cnfStyle w:val="000000000000"/>
+              <w:cnfStyle w:val="000000000000" w:firstRow="0" w:lastRow="0" w:firstColumn="0" w:lastColumn="0" w:oddVBand="0" w:evenVBand="0" w:oddHBand="0" w:evenHBand="0" w:firstRowFirstColumn="0" w:firstRowLastColumn="0" w:lastRowFirstColumn="0" w:lastRowLastColumn="0"/>
               <w:rPr>
                 <w:b w:val="0"/>
                 <w:color w:val="404040" w:themeColor="text1" w:themeTint="BF"/>
@@ -3064,7 +3066,7 @@
             <w:pPr>
               <w:pStyle w:val="Estilo1"/>
               <w:jc w:val="center"/>
-              <w:cnfStyle w:val="000000000000"/>
+              <w:cnfStyle w:val="000000000000" w:firstRow="0" w:lastRow="0" w:firstColumn="0" w:lastColumn="0" w:oddVBand="0" w:evenVBand="0" w:oddHBand="0" w:evenHBand="0" w:firstRowFirstColumn="0" w:firstRowLastColumn="0" w:lastRowFirstColumn="0" w:lastRowLastColumn="0"/>
               <w:rPr>
                 <w:b w:val="0"/>
                 <w:color w:val="404040" w:themeColor="text1" w:themeTint="BF"/>
@@ -3092,7 +3094,7 @@
             <w:pPr>
               <w:pStyle w:val="Estilo1"/>
               <w:jc w:val="center"/>
-              <w:cnfStyle w:val="000000000000"/>
+              <w:cnfStyle w:val="000000000000" w:firstRow="0" w:lastRow="0" w:firstColumn="0" w:lastColumn="0" w:oddVBand="0" w:evenVBand="0" w:oddHBand="0" w:evenHBand="0" w:firstRowFirstColumn="0" w:firstRowLastColumn="0" w:lastRowFirstColumn="0" w:lastRowLastColumn="0"/>
               <w:rPr>
                 <w:color w:val="404040" w:themeColor="text1" w:themeTint="BF"/>
                 <w:sz w:val="28"/>
@@ -3109,7 +3111,7 @@
                 <v:shape id="_x0000_i1026" type="#_x0000_t75" style="width:77.25pt;height:50.25pt" o:ole="">
                   <v:imagedata r:id="rId13" o:title=""/>
                 </v:shape>
-                <o:OLEObject Type="Embed" ProgID="Excel.Sheet.12" ShapeID="_x0000_i1026" DrawAspect="Icon" ObjectID="_1616139552" r:id="rId14"/>
+                <o:OLEObject Type="Embed" ProgID="Excel.Sheet.12" ShapeID="_x0000_i1026" DrawAspect="Icon" ObjectID="_1617113685" r:id="rId14"/>
               </w:object>
             </w:r>
           </w:p>
@@ -3128,8 +3130,6 @@
           <w:lang w:eastAsia="en-US" w:bidi="ar-SA"/>
         </w:rPr>
       </w:pPr>
-      <w:bookmarkStart w:id="2" w:name="_GoBack"/>
-      <w:bookmarkEnd w:id="2"/>
     </w:p>
     <w:sectPr>
       <w:headerReference w:type="default" r:id="rId15"/>
@@ -3147,7 +3147,7 @@
 </file>
 
 <file path=word/endnotes.xml><?xml version="1.0" encoding="utf-8"?>
-<w:endnotes xmlns:ve="http://schemas.openxmlformats.org/markup-compatibility/2006" xmlns:o="urn:schemas-microsoft-com:office:office" xmlns:r="http://schemas.openxmlformats.org/officeDocument/2006/relationships" xmlns:m="http://schemas.openxmlformats.org/officeDocument/2006/math" xmlns:v="urn:schemas-microsoft-com:vml" xmlns:wp="http://schemas.openxmlformats.org/drawingml/2006/wordprocessingDrawing" xmlns:w10="urn:schemas-microsoft-com:office:word" xmlns:w="http://schemas.openxmlformats.org/wordprocessingml/2006/main" xmlns:wne="http://schemas.microsoft.com/office/word/2006/wordml">
+<w:endnotes xmlns:wpc="http://schemas.microsoft.com/office/word/2010/wordprocessingCanvas" xmlns:cx="http://schemas.microsoft.com/office/drawing/2014/chartex" xmlns:cx1="http://schemas.microsoft.com/office/drawing/2015/9/8/chartex" xmlns:cx2="http://schemas.microsoft.com/office/drawing/2015/10/21/chartex" xmlns:cx3="http://schemas.microsoft.com/office/drawing/2016/5/9/chartex" xmlns:cx4="http://schemas.microsoft.com/office/drawing/2016/5/10/chartex" xmlns:cx5="http://schemas.microsoft.com/office/drawing/2016/5/11/chartex" xmlns:cx6="http://schemas.microsoft.com/office/drawing/2016/5/12/chartex" xmlns:cx7="http://schemas.microsoft.com/office/drawing/2016/5/13/chartex" xmlns:cx8="http://schemas.microsoft.com/office/drawing/2016/5/14/chartex" xmlns:mc="http://schemas.openxmlformats.org/markup-compatibility/2006" xmlns:aink="http://schemas.microsoft.com/office/drawing/2016/ink" xmlns:am3d="http://schemas.microsoft.com/office/drawing/2017/model3d" xmlns:o="urn:schemas-microsoft-com:office:office" xmlns:r="http://schemas.openxmlformats.org/officeDocument/2006/relationships" xmlns:m="http://schemas.openxmlformats.org/officeDocument/2006/math" xmlns:v="urn:schemas-microsoft-com:vml" xmlns:wp14="http://schemas.microsoft.com/office/word/2010/wordprocessingDrawing" xmlns:wp="http://schemas.openxmlformats.org/drawingml/2006/wordprocessingDrawing" xmlns:w10="urn:schemas-microsoft-com:office:word" xmlns:w="http://schemas.openxmlformats.org/wordprocessingml/2006/main" xmlns:w14="http://schemas.microsoft.com/office/word/2010/wordml" xmlns:w15="http://schemas.microsoft.com/office/word/2012/wordml" xmlns:w16cid="http://schemas.microsoft.com/office/word/2016/wordml/cid" xmlns:w16se="http://schemas.microsoft.com/office/word/2015/wordml/symex" xmlns:wpg="http://schemas.microsoft.com/office/word/2010/wordprocessingGroup" xmlns:wpi="http://schemas.microsoft.com/office/word/2010/wordprocessingInk" xmlns:wne="http://schemas.microsoft.com/office/word/2006/wordml" xmlns:wps="http://schemas.microsoft.com/office/word/2010/wordprocessingShape" mc:Ignorable="w14 w15 w16se w16cid wp14">
   <w:endnote w:type="separator" w:id="-1">
     <w:p>
       <w:pPr>
@@ -3182,7 +3182,7 @@
 </file>
 
 <file path=word/footer1.xml><?xml version="1.0" encoding="utf-8"?>
-<w:ftr xmlns:ve="http://schemas.openxmlformats.org/markup-compatibility/2006" xmlns:o="urn:schemas-microsoft-com:office:office" xmlns:r="http://schemas.openxmlformats.org/officeDocument/2006/relationships" xmlns:m="http://schemas.openxmlformats.org/officeDocument/2006/math" xmlns:v="urn:schemas-microsoft-com:vml" xmlns:wp="http://schemas.openxmlformats.org/drawingml/2006/wordprocessingDrawing" xmlns:w10="urn:schemas-microsoft-com:office:word" xmlns:w="http://schemas.openxmlformats.org/wordprocessingml/2006/main" xmlns:wne="http://schemas.microsoft.com/office/word/2006/wordml">
+<w:ftr xmlns:wpc="http://schemas.microsoft.com/office/word/2010/wordprocessingCanvas" xmlns:cx="http://schemas.microsoft.com/office/drawing/2014/chartex" xmlns:cx1="http://schemas.microsoft.com/office/drawing/2015/9/8/chartex" xmlns:cx2="http://schemas.microsoft.com/office/drawing/2015/10/21/chartex" xmlns:cx3="http://schemas.microsoft.com/office/drawing/2016/5/9/chartex" xmlns:cx4="http://schemas.microsoft.com/office/drawing/2016/5/10/chartex" xmlns:cx5="http://schemas.microsoft.com/office/drawing/2016/5/11/chartex" xmlns:cx6="http://schemas.microsoft.com/office/drawing/2016/5/12/chartex" xmlns:cx7="http://schemas.microsoft.com/office/drawing/2016/5/13/chartex" xmlns:cx8="http://schemas.microsoft.com/office/drawing/2016/5/14/chartex" xmlns:mc="http://schemas.openxmlformats.org/markup-compatibility/2006" xmlns:aink="http://schemas.microsoft.com/office/drawing/2016/ink" xmlns:am3d="http://schemas.microsoft.com/office/drawing/2017/model3d" xmlns:o="urn:schemas-microsoft-com:office:office" xmlns:r="http://schemas.openxmlformats.org/officeDocument/2006/relationships" xmlns:m="http://schemas.openxmlformats.org/officeDocument/2006/math" xmlns:v="urn:schemas-microsoft-com:vml" xmlns:wp14="http://schemas.microsoft.com/office/word/2010/wordprocessingDrawing" xmlns:wp="http://schemas.openxmlformats.org/drawingml/2006/wordprocessingDrawing" xmlns:w10="urn:schemas-microsoft-com:office:word" xmlns:w="http://schemas.openxmlformats.org/wordprocessingml/2006/main" xmlns:w14="http://schemas.microsoft.com/office/word/2010/wordml" xmlns:w15="http://schemas.microsoft.com/office/word/2012/wordml" xmlns:w16cid="http://schemas.microsoft.com/office/word/2016/wordml/cid" xmlns:w16se="http://schemas.microsoft.com/office/word/2015/wordml/symex" xmlns:wpg="http://schemas.microsoft.com/office/word/2010/wordprocessingGroup" xmlns:wpi="http://schemas.microsoft.com/office/word/2010/wordprocessingInk" xmlns:wne="http://schemas.microsoft.com/office/word/2006/wordml" xmlns:wps="http://schemas.microsoft.com/office/word/2010/wordprocessingShape" mc:Ignorable="w14 w15 w16se w16cid wp14">
   <w:sdt>
     <w:sdtPr>
       <w:id w:val="-1228146886"/>
@@ -3191,6 +3191,7 @@
         <w:docPartUnique/>
       </w:docPartObj>
     </w:sdtPr>
+    <w:sdtEndPr/>
     <w:sdtContent>
       <w:p>
         <w:pPr>
@@ -3325,7 +3326,7 @@
         <w:lang w:eastAsia="es-CL" w:bidi="ar-SA"/>
       </w:rPr>
       <w:pict>
-        <v:rect id="21 Rectángulo" o:spid="_x0000_s4098" style="position:absolute;margin-left:-.3pt;margin-top:770.25pt;width:612.55pt;height:21.5pt;z-index:251667456;visibility:visible;mso-position-horizontal-relative:page;mso-position-vertical-relative:page;mso-width-relative:margin;mso-height-relative:margin;v-text-anchor:middle" o:gfxdata="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" fillcolor="#e30513" stroked="f" strokeweight="2pt">
+        <v:rect id="21 Rectángulo" o:spid="_x0000_s2050" style="position:absolute;margin-left:-.3pt;margin-top:770.25pt;width:612.55pt;height:21.5pt;z-index:251667456;visibility:visible;mso-position-horizontal-relative:page;mso-position-vertical-relative:page;mso-width-relative:margin;mso-height-relative:margin;v-text-anchor:middle" o:gfxdata="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" fillcolor="#e30513" stroked="f" strokeweight="2pt">
           <w10:wrap anchorx="page" anchory="page"/>
         </v:rect>
       </w:pict>
@@ -3335,7 +3336,7 @@
 </file>
 
 <file path=word/footer2.xml><?xml version="1.0" encoding="utf-8"?>
-<w:ftr xmlns:ve="http://schemas.openxmlformats.org/markup-compatibility/2006" xmlns:o="urn:schemas-microsoft-com:office:office" xmlns:r="http://schemas.openxmlformats.org/officeDocument/2006/relationships" xmlns:m="http://schemas.openxmlformats.org/officeDocument/2006/math" xmlns:v="urn:schemas-microsoft-com:vml" xmlns:wp="http://schemas.openxmlformats.org/drawingml/2006/wordprocessingDrawing" xmlns:w10="urn:schemas-microsoft-com:office:word" xmlns:w="http://schemas.openxmlformats.org/wordprocessingml/2006/main" xmlns:wne="http://schemas.microsoft.com/office/word/2006/wordml">
+<w:ftr xmlns:wpc="http://schemas.microsoft.com/office/word/2010/wordprocessingCanvas" xmlns:cx="http://schemas.microsoft.com/office/drawing/2014/chartex" xmlns:cx1="http://schemas.microsoft.com/office/drawing/2015/9/8/chartex" xmlns:cx2="http://schemas.microsoft.com/office/drawing/2015/10/21/chartex" xmlns:cx3="http://schemas.microsoft.com/office/drawing/2016/5/9/chartex" xmlns:cx4="http://schemas.microsoft.com/office/drawing/2016/5/10/chartex" xmlns:cx5="http://schemas.microsoft.com/office/drawing/2016/5/11/chartex" xmlns:cx6="http://schemas.microsoft.com/office/drawing/2016/5/12/chartex" xmlns:cx7="http://schemas.microsoft.com/office/drawing/2016/5/13/chartex" xmlns:cx8="http://schemas.microsoft.com/office/drawing/2016/5/14/chartex" xmlns:mc="http://schemas.openxmlformats.org/markup-compatibility/2006" xmlns:aink="http://schemas.microsoft.com/office/drawing/2016/ink" xmlns:am3d="http://schemas.microsoft.com/office/drawing/2017/model3d" xmlns:o="urn:schemas-microsoft-com:office:office" xmlns:r="http://schemas.openxmlformats.org/officeDocument/2006/relationships" xmlns:m="http://schemas.openxmlformats.org/officeDocument/2006/math" xmlns:v="urn:schemas-microsoft-com:vml" xmlns:wp14="http://schemas.microsoft.com/office/word/2010/wordprocessingDrawing" xmlns:wp="http://schemas.openxmlformats.org/drawingml/2006/wordprocessingDrawing" xmlns:w10="urn:schemas-microsoft-com:office:word" xmlns:w="http://schemas.openxmlformats.org/wordprocessingml/2006/main" xmlns:w14="http://schemas.microsoft.com/office/word/2010/wordml" xmlns:w15="http://schemas.microsoft.com/office/word/2012/wordml" xmlns:w16cid="http://schemas.microsoft.com/office/word/2016/wordml/cid" xmlns:w16se="http://schemas.microsoft.com/office/word/2015/wordml/symex" xmlns:wpg="http://schemas.microsoft.com/office/word/2010/wordprocessingGroup" xmlns:wpi="http://schemas.microsoft.com/office/word/2010/wordprocessingInk" xmlns:wne="http://schemas.microsoft.com/office/word/2006/wordml" xmlns:wps="http://schemas.microsoft.com/office/word/2010/wordprocessingShape" mc:Ignorable="w14 w15 w16se w16cid wp14">
   <w:p>
     <w:pPr>
       <w:pStyle w:val="Piedepgina"/>
@@ -3349,6 +3350,7 @@
           <w:docPartUnique/>
         </w:docPartObj>
       </w:sdtPr>
+      <w:sdtEndPr/>
       <w:sdtContent/>
     </w:sdt>
   </w:p>
@@ -3361,7 +3363,7 @@
 </file>
 
 <file path=word/footnotes.xml><?xml version="1.0" encoding="utf-8"?>
-<w:footnotes xmlns:ve="http://schemas.openxmlformats.org/markup-compatibility/2006" xmlns:o="urn:schemas-microsoft-com:office:office" xmlns:r="http://schemas.openxmlformats.org/officeDocument/2006/relationships" xmlns:m="http://schemas.openxmlformats.org/officeDocument/2006/math" xmlns:v="urn:schemas-microsoft-com:vml" xmlns:wp="http://schemas.openxmlformats.org/drawingml/2006/wordprocessingDrawing" xmlns:w10="urn:schemas-microsoft-com:office:word" xmlns:w="http://schemas.openxmlformats.org/wordprocessingml/2006/main" xmlns:wne="http://schemas.microsoft.com/office/word/2006/wordml">
+<w:footnotes xmlns:wpc="http://schemas.microsoft.com/office/word/2010/wordprocessingCanvas" xmlns:cx="http://schemas.microsoft.com/office/drawing/2014/chartex" xmlns:cx1="http://schemas.microsoft.com/office/drawing/2015/9/8/chartex" xmlns:cx2="http://schemas.microsoft.com/office/drawing/2015/10/21/chartex" xmlns:cx3="http://schemas.microsoft.com/office/drawing/2016/5/9/chartex" xmlns:cx4="http://schemas.microsoft.com/office/drawing/2016/5/10/chartex" xmlns:cx5="http://schemas.microsoft.com/office/drawing/2016/5/11/chartex" xmlns:cx6="http://schemas.microsoft.com/office/drawing/2016/5/12/chartex" xmlns:cx7="http://schemas.microsoft.com/office/drawing/2016/5/13/chartex" xmlns:cx8="http://schemas.microsoft.com/office/drawing/2016/5/14/chartex" xmlns:mc="http://schemas.openxmlformats.org/markup-compatibility/2006" xmlns:aink="http://schemas.microsoft.com/office/drawing/2016/ink" xmlns:am3d="http://schemas.microsoft.com/office/drawing/2017/model3d" xmlns:o="urn:schemas-microsoft-com:office:office" xmlns:r="http://schemas.openxmlformats.org/officeDocument/2006/relationships" xmlns:m="http://schemas.openxmlformats.org/officeDocument/2006/math" xmlns:v="urn:schemas-microsoft-com:vml" xmlns:wp14="http://schemas.microsoft.com/office/word/2010/wordprocessingDrawing" xmlns:wp="http://schemas.openxmlformats.org/drawingml/2006/wordprocessingDrawing" xmlns:w10="urn:schemas-microsoft-com:office:word" xmlns:w="http://schemas.openxmlformats.org/wordprocessingml/2006/main" xmlns:w14="http://schemas.microsoft.com/office/word/2010/wordml" xmlns:w15="http://schemas.microsoft.com/office/word/2012/wordml" xmlns:w16cid="http://schemas.microsoft.com/office/word/2016/wordml/cid" xmlns:w16se="http://schemas.microsoft.com/office/word/2015/wordml/symex" xmlns:wpg="http://schemas.microsoft.com/office/word/2010/wordprocessingGroup" xmlns:wpi="http://schemas.microsoft.com/office/word/2010/wordprocessingInk" xmlns:wne="http://schemas.microsoft.com/office/word/2006/wordml" xmlns:wps="http://schemas.microsoft.com/office/word/2010/wordprocessingShape" mc:Ignorable="w14 w15 w16se w16cid wp14">
   <w:footnote w:type="separator" w:id="-1">
     <w:p>
       <w:pPr>
@@ -3396,7 +3398,7 @@
 </file>
 
 <file path=word/header1.xml><?xml version="1.0" encoding="utf-8"?>
-<w:hdr xmlns:ve="http://schemas.openxmlformats.org/markup-compatibility/2006" xmlns:o="urn:schemas-microsoft-com:office:office" xmlns:r="http://schemas.openxmlformats.org/officeDocument/2006/relationships" xmlns:m="http://schemas.openxmlformats.org/officeDocument/2006/math" xmlns:v="urn:schemas-microsoft-com:vml" xmlns:wp="http://schemas.openxmlformats.org/drawingml/2006/wordprocessingDrawing" xmlns:w10="urn:schemas-microsoft-com:office:word" xmlns:w="http://schemas.openxmlformats.org/wordprocessingml/2006/main" xmlns:wne="http://schemas.microsoft.com/office/word/2006/wordml">
+<w:hdr xmlns:wpc="http://schemas.microsoft.com/office/word/2010/wordprocessingCanvas" xmlns:cx="http://schemas.microsoft.com/office/drawing/2014/chartex" xmlns:cx1="http://schemas.microsoft.com/office/drawing/2015/9/8/chartex" xmlns:cx2="http://schemas.microsoft.com/office/drawing/2015/10/21/chartex" xmlns:cx3="http://schemas.microsoft.com/office/drawing/2016/5/9/chartex" xmlns:cx4="http://schemas.microsoft.com/office/drawing/2016/5/10/chartex" xmlns:cx5="http://schemas.microsoft.com/office/drawing/2016/5/11/chartex" xmlns:cx6="http://schemas.microsoft.com/office/drawing/2016/5/12/chartex" xmlns:cx7="http://schemas.microsoft.com/office/drawing/2016/5/13/chartex" xmlns:cx8="http://schemas.microsoft.com/office/drawing/2016/5/14/chartex" xmlns:mc="http://schemas.openxmlformats.org/markup-compatibility/2006" xmlns:aink="http://schemas.microsoft.com/office/drawing/2016/ink" xmlns:am3d="http://schemas.microsoft.com/office/drawing/2017/model3d" xmlns:o="urn:schemas-microsoft-com:office:office" xmlns:r="http://schemas.openxmlformats.org/officeDocument/2006/relationships" xmlns:m="http://schemas.openxmlformats.org/officeDocument/2006/math" xmlns:v="urn:schemas-microsoft-com:vml" xmlns:wp14="http://schemas.microsoft.com/office/word/2010/wordprocessingDrawing" xmlns:wp="http://schemas.openxmlformats.org/drawingml/2006/wordprocessingDrawing" xmlns:w10="urn:schemas-microsoft-com:office:word" xmlns:w="http://schemas.openxmlformats.org/wordprocessingml/2006/main" xmlns:w14="http://schemas.microsoft.com/office/word/2010/wordml" xmlns:w15="http://schemas.microsoft.com/office/word/2012/wordml" xmlns:w16cid="http://schemas.microsoft.com/office/word/2016/wordml/cid" xmlns:w16se="http://schemas.microsoft.com/office/word/2015/wordml/symex" xmlns:wpg="http://schemas.microsoft.com/office/word/2010/wordprocessingGroup" xmlns:wpi="http://schemas.microsoft.com/office/word/2010/wordprocessingInk" xmlns:wne="http://schemas.microsoft.com/office/word/2006/wordml" xmlns:wps="http://schemas.microsoft.com/office/word/2010/wordprocessingShape" mc:Ignorable="w14 w15 w16se w16cid wp14">
   <w:p>
     <w:pPr>
       <w:tabs>
@@ -3423,7 +3425,7 @@
           <v:stroke joinstyle="miter"/>
           <v:path gradientshapeok="t" o:connecttype="rect"/>
         </v:shapetype>
-        <v:shape id="Cuadro de texto 1" o:spid="_x0000_s4099" type="#_x0000_t202" style="position:absolute;margin-left:-11.05pt;margin-top:-689.15pt;width:269.25pt;height:29.7pt;z-index:-251678720;visibility:visible;mso-height-percent:200;mso-position-horizontal-relative:margin;mso-position-vertical-relative:bottom-margin-area;mso-height-percent:200;mso-width-relative:margin;mso-height-relative:margin" wrapcoords="0 0" o:gfxdata="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" filled="f" stroked="f">
+        <v:shape id="Cuadro de texto 1" o:spid="_x0000_s2051" type="#_x0000_t202" style="position:absolute;margin-left:-11.05pt;margin-top:-689.15pt;width:269.25pt;height:29.7pt;z-index:-251678720;visibility:visible;mso-height-percent:200;mso-position-horizontal-relative:margin;mso-position-vertical-relative:bottom-margin-area;mso-height-percent:200;mso-width-relative:margin;mso-height-relative:margin" wrapcoords="0 0" o:gfxdata="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" filled="f" stroked="f">
           <v:textbox style="mso-fit-shape-to-text:t">
             <w:txbxContent>
               <w:p>
@@ -3548,7 +3550,7 @@
                   <a:blip r:embed="rId1" cstate="print">
                     <a:extLst>
                       <a:ext uri="{28A0092B-C50C-407E-A947-70E740481C1C}">
-                        <a14:useLocalDpi xmlns:a14="http://schemas.microsoft.com/office/drawing/2010/main" xmlns:wps="http://schemas.microsoft.com/office/word/2010/wordprocessingShape" xmlns:wpi="http://schemas.microsoft.com/office/word/2010/wordprocessingInk" xmlns:wpg="http://schemas.microsoft.com/office/word/2010/wordprocessingGroup" xmlns:w16se="http://schemas.microsoft.com/office/word/2015/wordml/symex" xmlns:w16cid="http://schemas.microsoft.com/office/word/2016/wordml/cid" xmlns:w15="http://schemas.microsoft.com/office/word/2012/wordml" xmlns:w14="http://schemas.microsoft.com/office/word/2010/wordml" xmlns:w="http://schemas.openxmlformats.org/wordprocessingml/2006/main" xmlns:w10="urn:schemas-microsoft-com:office:word" xmlns:wp14="http://schemas.microsoft.com/office/word/2010/wordprocessingDrawing" xmlns:v="urn:schemas-microsoft-com:vml" xmlns:o="urn:schemas-microsoft-com:office:office" xmlns:am3d="http://schemas.microsoft.com/office/drawing/2017/model3d" xmlns:aink="http://schemas.microsoft.com/office/drawing/2016/ink" xmlns:mc="http://schemas.openxmlformats.org/markup-compatibility/2006" xmlns:cx8="http://schemas.microsoft.com/office/drawing/2016/5/14/chartex" xmlns:cx7="http://schemas.microsoft.com/office/drawing/2016/5/13/chartex" xmlns:cx6="http://schemas.microsoft.com/office/drawing/2016/5/12/chartex" xmlns:cx5="http://schemas.microsoft.com/office/drawing/2016/5/11/chartex" xmlns:cx4="http://schemas.microsoft.com/office/drawing/2016/5/10/chartex" xmlns:cx3="http://schemas.microsoft.com/office/drawing/2016/5/9/chartex" xmlns:cx2="http://schemas.microsoft.com/office/drawing/2015/10/21/chartex" xmlns:cx1="http://schemas.microsoft.com/office/drawing/2015/9/8/chartex" xmlns:cx="http://schemas.microsoft.com/office/drawing/2014/chartex" xmlns:wpc="http://schemas.microsoft.com/office/word/2010/wordprocessingCanvas" xmlns="" val="0"/>
+                        <a14:useLocalDpi xmlns:a14="http://schemas.microsoft.com/office/drawing/2010/main" val="0"/>
                       </a:ext>
                     </a:extLst>
                   </a:blip>
@@ -3581,7 +3583,7 @@
 </file>
 
 <file path=word/header2.xml><?xml version="1.0" encoding="utf-8"?>
-<w:hdr xmlns:ve="http://schemas.openxmlformats.org/markup-compatibility/2006" xmlns:o="urn:schemas-microsoft-com:office:office" xmlns:r="http://schemas.openxmlformats.org/officeDocument/2006/relationships" xmlns:m="http://schemas.openxmlformats.org/officeDocument/2006/math" xmlns:v="urn:schemas-microsoft-com:vml" xmlns:wp="http://schemas.openxmlformats.org/drawingml/2006/wordprocessingDrawing" xmlns:w10="urn:schemas-microsoft-com:office:word" xmlns:w="http://schemas.openxmlformats.org/wordprocessingml/2006/main" xmlns:wne="http://schemas.microsoft.com/office/word/2006/wordml">
+<w:hdr xmlns:wpc="http://schemas.microsoft.com/office/word/2010/wordprocessingCanvas" xmlns:cx="http://schemas.microsoft.com/office/drawing/2014/chartex" xmlns:cx1="http://schemas.microsoft.com/office/drawing/2015/9/8/chartex" xmlns:cx2="http://schemas.microsoft.com/office/drawing/2015/10/21/chartex" xmlns:cx3="http://schemas.microsoft.com/office/drawing/2016/5/9/chartex" xmlns:cx4="http://schemas.microsoft.com/office/drawing/2016/5/10/chartex" xmlns:cx5="http://schemas.microsoft.com/office/drawing/2016/5/11/chartex" xmlns:cx6="http://schemas.microsoft.com/office/drawing/2016/5/12/chartex" xmlns:cx7="http://schemas.microsoft.com/office/drawing/2016/5/13/chartex" xmlns:cx8="http://schemas.microsoft.com/office/drawing/2016/5/14/chartex" xmlns:mc="http://schemas.openxmlformats.org/markup-compatibility/2006" xmlns:aink="http://schemas.microsoft.com/office/drawing/2016/ink" xmlns:am3d="http://schemas.microsoft.com/office/drawing/2017/model3d" xmlns:o="urn:schemas-microsoft-com:office:office" xmlns:r="http://schemas.openxmlformats.org/officeDocument/2006/relationships" xmlns:m="http://schemas.openxmlformats.org/officeDocument/2006/math" xmlns:v="urn:schemas-microsoft-com:vml" xmlns:wp14="http://schemas.microsoft.com/office/word/2010/wordprocessingDrawing" xmlns:wp="http://schemas.openxmlformats.org/drawingml/2006/wordprocessingDrawing" xmlns:w10="urn:schemas-microsoft-com:office:word" xmlns:w="http://schemas.openxmlformats.org/wordprocessingml/2006/main" xmlns:w14="http://schemas.microsoft.com/office/word/2010/wordml" xmlns:w15="http://schemas.microsoft.com/office/word/2012/wordml" xmlns:w16cid="http://schemas.microsoft.com/office/word/2016/wordml/cid" xmlns:w16se="http://schemas.microsoft.com/office/word/2015/wordml/symex" xmlns:wpg="http://schemas.microsoft.com/office/word/2010/wordprocessingGroup" xmlns:wpi="http://schemas.microsoft.com/office/word/2010/wordprocessingInk" xmlns:wne="http://schemas.microsoft.com/office/word/2006/wordml" xmlns:wps="http://schemas.microsoft.com/office/word/2010/wordprocessingShape" mc:Ignorable="w14 w15 w16se w16cid wp14">
   <w:p>
     <w:pPr>
       <w:pStyle w:val="Encabezado"/>
@@ -3597,7 +3599,7 @@
           <v:stroke joinstyle="miter"/>
           <v:path gradientshapeok="t" o:connecttype="rect"/>
         </v:shapetype>
-        <v:shape id="Cuadro de texto 2" o:spid="_x0000_s4097" type="#_x0000_t202" style="position:absolute;margin-left:10.5pt;margin-top:-600.65pt;width:246.75pt;height:29.7pt;z-index:-251621376;visibility:visible;mso-height-percent:200;mso-position-horizontal-relative:margin;mso-position-vertical-relative:bottom-margin-area;mso-height-percent:200;mso-width-relative:margin;mso-height-relative:margin" o:gfxdata="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" filled="f" stroked="f">
+        <v:shape id="Cuadro de texto 2" o:spid="_x0000_s2049" type="#_x0000_t202" style="position:absolute;margin-left:10.5pt;margin-top:-600.65pt;width:246.75pt;height:29.7pt;z-index:-251621376;visibility:visible;mso-height-percent:200;mso-position-horizontal-relative:margin;mso-position-vertical-relative:bottom-margin-area;mso-height-percent:200;mso-width-relative:margin;mso-height-relative:margin" o:gfxdata="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" filled="f" stroked="f">
           <v:textbox style="mso-fit-shape-to-text:t">
             <w:txbxContent>
               <w:p>
@@ -3707,7 +3709,7 @@
                   <a:blip r:embed="rId1" cstate="print">
                     <a:extLst>
                       <a:ext uri="{28A0092B-C50C-407E-A947-70E740481C1C}">
-                        <a14:useLocalDpi xmlns:a14="http://schemas.microsoft.com/office/drawing/2010/main" xmlns:wps="http://schemas.microsoft.com/office/word/2010/wordprocessingShape" xmlns:wpi="http://schemas.microsoft.com/office/word/2010/wordprocessingInk" xmlns:wpg="http://schemas.microsoft.com/office/word/2010/wordprocessingGroup" xmlns:w16se="http://schemas.microsoft.com/office/word/2015/wordml/symex" xmlns:w16cid="http://schemas.microsoft.com/office/word/2016/wordml/cid" xmlns:w15="http://schemas.microsoft.com/office/word/2012/wordml" xmlns:w14="http://schemas.microsoft.com/office/word/2010/wordml" xmlns:w="http://schemas.openxmlformats.org/wordprocessingml/2006/main" xmlns:w10="urn:schemas-microsoft-com:office:word" xmlns:wp14="http://schemas.microsoft.com/office/word/2010/wordprocessingDrawing" xmlns:v="urn:schemas-microsoft-com:vml" xmlns:o="urn:schemas-microsoft-com:office:office" xmlns:am3d="http://schemas.microsoft.com/office/drawing/2017/model3d" xmlns:aink="http://schemas.microsoft.com/office/drawing/2016/ink" xmlns:mc="http://schemas.openxmlformats.org/markup-compatibility/2006" xmlns:cx8="http://schemas.microsoft.com/office/drawing/2016/5/14/chartex" xmlns:cx7="http://schemas.microsoft.com/office/drawing/2016/5/13/chartex" xmlns:cx6="http://schemas.microsoft.com/office/drawing/2016/5/12/chartex" xmlns:cx5="http://schemas.microsoft.com/office/drawing/2016/5/11/chartex" xmlns:cx4="http://schemas.microsoft.com/office/drawing/2016/5/10/chartex" xmlns:cx3="http://schemas.microsoft.com/office/drawing/2016/5/9/chartex" xmlns:cx2="http://schemas.microsoft.com/office/drawing/2015/10/21/chartex" xmlns:cx1="http://schemas.microsoft.com/office/drawing/2015/9/8/chartex" xmlns:cx="http://schemas.microsoft.com/office/drawing/2014/chartex" xmlns:wpc="http://schemas.microsoft.com/office/word/2010/wordprocessingCanvas" xmlns="" val="0"/>
+                        <a14:useLocalDpi xmlns:a14="http://schemas.microsoft.com/office/drawing/2010/main" val="0"/>
                       </a:ext>
                     </a:extLst>
                   </a:blip>
@@ -3735,8 +3737,8 @@
 </file>
 
 <file path=word/numbering.xml><?xml version="1.0" encoding="utf-8"?>
-<w:numbering xmlns:ve="http://schemas.openxmlformats.org/markup-compatibility/2006" xmlns:o="urn:schemas-microsoft-com:office:office" xmlns:r="http://schemas.openxmlformats.org/officeDocument/2006/relationships" xmlns:m="http://schemas.openxmlformats.org/officeDocument/2006/math" xmlns:v="urn:schemas-microsoft-com:vml" xmlns:wp="http://schemas.openxmlformats.org/drawingml/2006/wordprocessingDrawing" xmlns:w10="urn:schemas-microsoft-com:office:word" xmlns:w="http://schemas.openxmlformats.org/wordprocessingml/2006/main" xmlns:wne="http://schemas.microsoft.com/office/word/2006/wordml">
-  <w:abstractNum w:abstractNumId="0">
+<w:numbering xmlns:wpc="http://schemas.microsoft.com/office/word/2010/wordprocessingCanvas" xmlns:cx="http://schemas.microsoft.com/office/drawing/2014/chartex" xmlns:cx1="http://schemas.microsoft.com/office/drawing/2015/9/8/chartex" xmlns:cx2="http://schemas.microsoft.com/office/drawing/2015/10/21/chartex" xmlns:cx3="http://schemas.microsoft.com/office/drawing/2016/5/9/chartex" xmlns:cx4="http://schemas.microsoft.com/office/drawing/2016/5/10/chartex" xmlns:cx5="http://schemas.microsoft.com/office/drawing/2016/5/11/chartex" xmlns:cx6="http://schemas.microsoft.com/office/drawing/2016/5/12/chartex" xmlns:cx7="http://schemas.microsoft.com/office/drawing/2016/5/13/chartex" xmlns:cx8="http://schemas.microsoft.com/office/drawing/2016/5/14/chartex" xmlns:mc="http://schemas.openxmlformats.org/markup-compatibility/2006" xmlns:aink="http://schemas.microsoft.com/office/drawing/2016/ink" xmlns:am3d="http://schemas.microsoft.com/office/drawing/2017/model3d" xmlns:o="urn:schemas-microsoft-com:office:office" xmlns:r="http://schemas.openxmlformats.org/officeDocument/2006/relationships" xmlns:m="http://schemas.openxmlformats.org/officeDocument/2006/math" xmlns:v="urn:schemas-microsoft-com:vml" xmlns:wp14="http://schemas.microsoft.com/office/word/2010/wordprocessingDrawing" xmlns:wp="http://schemas.openxmlformats.org/drawingml/2006/wordprocessingDrawing" xmlns:w10="urn:schemas-microsoft-com:office:word" xmlns:w="http://schemas.openxmlformats.org/wordprocessingml/2006/main" xmlns:w14="http://schemas.microsoft.com/office/word/2010/wordml" xmlns:w15="http://schemas.microsoft.com/office/word/2012/wordml" xmlns:w16cid="http://schemas.microsoft.com/office/word/2016/wordml/cid" xmlns:w16se="http://schemas.microsoft.com/office/word/2015/wordml/symex" xmlns:wpg="http://schemas.microsoft.com/office/word/2010/wordprocessingGroup" xmlns:wpi="http://schemas.microsoft.com/office/word/2010/wordprocessingInk" xmlns:wne="http://schemas.microsoft.com/office/word/2006/wordml" xmlns:wps="http://schemas.microsoft.com/office/word/2010/wordprocessingShape" mc:Ignorable="w14 w15 w16se w16cid wp14">
+  <w:abstractNum w:abstractNumId="0" w15:restartNumberingAfterBreak="0">
     <w:nsid w:val="03F03ED6"/>
     <w:multiLevelType w:val="hybridMultilevel"/>
     <w:tmpl w:val="E9D094F8"/>
@@ -3836,7 +3838,7 @@
       </w:pPr>
     </w:lvl>
   </w:abstractNum>
-  <w:abstractNum w:abstractNumId="1">
+  <w:abstractNum w:abstractNumId="1" w15:restartNumberingAfterBreak="0">
     <w:nsid w:val="07421229"/>
     <w:multiLevelType w:val="hybridMultilevel"/>
     <w:tmpl w:val="909C458C"/>
@@ -3925,7 +3927,7 @@
       </w:pPr>
     </w:lvl>
   </w:abstractNum>
-  <w:abstractNum w:abstractNumId="2">
+  <w:abstractNum w:abstractNumId="2" w15:restartNumberingAfterBreak="0">
     <w:nsid w:val="09D90D79"/>
     <w:multiLevelType w:val="hybridMultilevel"/>
     <w:tmpl w:val="14881F54"/>
@@ -4038,7 +4040,7 @@
       </w:rPr>
     </w:lvl>
   </w:abstractNum>
-  <w:abstractNum w:abstractNumId="3">
+  <w:abstractNum w:abstractNumId="3" w15:restartNumberingAfterBreak="0">
     <w:nsid w:val="0FC77AE9"/>
     <w:multiLevelType w:val="hybridMultilevel"/>
     <w:tmpl w:val="27184A70"/>
@@ -4132,7 +4134,7 @@
       </w:pPr>
     </w:lvl>
   </w:abstractNum>
-  <w:abstractNum w:abstractNumId="4">
+  <w:abstractNum w:abstractNumId="4" w15:restartNumberingAfterBreak="0">
     <w:nsid w:val="18B22981"/>
     <w:multiLevelType w:val="hybridMultilevel"/>
     <w:tmpl w:val="FE3042CA"/>
@@ -4218,7 +4220,7 @@
       </w:pPr>
     </w:lvl>
   </w:abstractNum>
-  <w:abstractNum w:abstractNumId="5">
+  <w:abstractNum w:abstractNumId="5" w15:restartNumberingAfterBreak="0">
     <w:nsid w:val="1D422C90"/>
     <w:multiLevelType w:val="hybridMultilevel"/>
     <w:tmpl w:val="8DAA4268"/>
@@ -4304,7 +4306,7 @@
       </w:pPr>
     </w:lvl>
   </w:abstractNum>
-  <w:abstractNum w:abstractNumId="6">
+  <w:abstractNum w:abstractNumId="6" w15:restartNumberingAfterBreak="0">
     <w:nsid w:val="207675C6"/>
     <w:multiLevelType w:val="hybridMultilevel"/>
     <w:tmpl w:val="0338E154"/>
@@ -4417,7 +4419,7 @@
       </w:rPr>
     </w:lvl>
   </w:abstractNum>
-  <w:abstractNum w:abstractNumId="7">
+  <w:abstractNum w:abstractNumId="7" w15:restartNumberingAfterBreak="0">
     <w:nsid w:val="20BD2D22"/>
     <w:multiLevelType w:val="hybridMultilevel"/>
     <w:tmpl w:val="AA4CBA2E"/>
@@ -4506,7 +4508,7 @@
       </w:pPr>
     </w:lvl>
   </w:abstractNum>
-  <w:abstractNum w:abstractNumId="8">
+  <w:abstractNum w:abstractNumId="8" w15:restartNumberingAfterBreak="0">
     <w:nsid w:val="22251D3A"/>
     <w:multiLevelType w:val="hybridMultilevel"/>
     <w:tmpl w:val="4CD85DFA"/>
@@ -4595,7 +4597,7 @@
       </w:pPr>
     </w:lvl>
   </w:abstractNum>
-  <w:abstractNum w:abstractNumId="9">
+  <w:abstractNum w:abstractNumId="9" w15:restartNumberingAfterBreak="0">
     <w:nsid w:val="22EF6585"/>
     <w:multiLevelType w:val="hybridMultilevel"/>
     <w:tmpl w:val="CC103372"/>
@@ -4708,7 +4710,7 @@
       </w:rPr>
     </w:lvl>
   </w:abstractNum>
-  <w:abstractNum w:abstractNumId="10">
+  <w:abstractNum w:abstractNumId="10" w15:restartNumberingAfterBreak="0">
     <w:nsid w:val="26C9367A"/>
     <w:multiLevelType w:val="hybridMultilevel"/>
     <w:tmpl w:val="8DAA4268"/>
@@ -4794,7 +4796,7 @@
       </w:pPr>
     </w:lvl>
   </w:abstractNum>
-  <w:abstractNum w:abstractNumId="11">
+  <w:abstractNum w:abstractNumId="11" w15:restartNumberingAfterBreak="0">
     <w:nsid w:val="26F1376B"/>
     <w:multiLevelType w:val="multilevel"/>
     <w:tmpl w:val="6DA27938"/>
@@ -4915,7 +4917,7 @@
       </w:rPr>
     </w:lvl>
   </w:abstractNum>
-  <w:abstractNum w:abstractNumId="12">
+  <w:abstractNum w:abstractNumId="12" w15:restartNumberingAfterBreak="0">
     <w:nsid w:val="297A5BDE"/>
     <w:multiLevelType w:val="hybridMultilevel"/>
     <w:tmpl w:val="32DA27E8"/>
@@ -5028,7 +5030,7 @@
       </w:rPr>
     </w:lvl>
   </w:abstractNum>
-  <w:abstractNum w:abstractNumId="13">
+  <w:abstractNum w:abstractNumId="13" w15:restartNumberingAfterBreak="0">
     <w:nsid w:val="2C2078D6"/>
     <w:multiLevelType w:val="hybridMultilevel"/>
     <w:tmpl w:val="689CBB90"/>
@@ -5117,7 +5119,7 @@
       </w:pPr>
     </w:lvl>
   </w:abstractNum>
-  <w:abstractNum w:abstractNumId="14">
+  <w:abstractNum w:abstractNumId="14" w15:restartNumberingAfterBreak="0">
     <w:nsid w:val="2CF20304"/>
     <w:multiLevelType w:val="multilevel"/>
     <w:tmpl w:val="DD823E6E"/>
@@ -5239,7 +5241,7 @@
       </w:rPr>
     </w:lvl>
   </w:abstractNum>
-  <w:abstractNum w:abstractNumId="15">
+  <w:abstractNum w:abstractNumId="15" w15:restartNumberingAfterBreak="0">
     <w:nsid w:val="38CC301A"/>
     <w:multiLevelType w:val="hybridMultilevel"/>
     <w:tmpl w:val="8DAA4268"/>
@@ -5325,7 +5327,7 @@
       </w:pPr>
     </w:lvl>
   </w:abstractNum>
-  <w:abstractNum w:abstractNumId="16">
+  <w:abstractNum w:abstractNumId="16" w15:restartNumberingAfterBreak="0">
     <w:nsid w:val="3A771A22"/>
     <w:multiLevelType w:val="hybridMultilevel"/>
     <w:tmpl w:val="6F7EA344"/>
@@ -5438,7 +5440,7 @@
       </w:rPr>
     </w:lvl>
   </w:abstractNum>
-  <w:abstractNum w:abstractNumId="17">
+  <w:abstractNum w:abstractNumId="17" w15:restartNumberingAfterBreak="0">
     <w:nsid w:val="3BC543A6"/>
     <w:multiLevelType w:val="hybridMultilevel"/>
     <w:tmpl w:val="C9BA8E3A"/>
@@ -5530,7 +5532,7 @@
       </w:pPr>
     </w:lvl>
   </w:abstractNum>
-  <w:abstractNum w:abstractNumId="18">
+  <w:abstractNum w:abstractNumId="18" w15:restartNumberingAfterBreak="0">
     <w:nsid w:val="3CF82B42"/>
     <w:multiLevelType w:val="hybridMultilevel"/>
     <w:tmpl w:val="A2A8B232"/>
@@ -5643,7 +5645,7 @@
       </w:rPr>
     </w:lvl>
   </w:abstractNum>
-  <w:abstractNum w:abstractNumId="19">
+  <w:abstractNum w:abstractNumId="19" w15:restartNumberingAfterBreak="0">
     <w:nsid w:val="3EDA6722"/>
     <w:multiLevelType w:val="hybridMultilevel"/>
     <w:tmpl w:val="71CC32DC"/>
@@ -5732,7 +5734,7 @@
       </w:pPr>
     </w:lvl>
   </w:abstractNum>
-  <w:abstractNum w:abstractNumId="20">
+  <w:abstractNum w:abstractNumId="20" w15:restartNumberingAfterBreak="0">
     <w:nsid w:val="3F87539C"/>
     <w:multiLevelType w:val="hybridMultilevel"/>
     <w:tmpl w:val="BC7EBA74"/>
@@ -5818,7 +5820,7 @@
       </w:pPr>
     </w:lvl>
   </w:abstractNum>
-  <w:abstractNum w:abstractNumId="21">
+  <w:abstractNum w:abstractNumId="21" w15:restartNumberingAfterBreak="0">
     <w:nsid w:val="424A55CE"/>
     <w:multiLevelType w:val="hybridMultilevel"/>
     <w:tmpl w:val="212CE816"/>
@@ -5931,7 +5933,7 @@
       </w:rPr>
     </w:lvl>
   </w:abstractNum>
-  <w:abstractNum w:abstractNumId="22">
+  <w:abstractNum w:abstractNumId="22" w15:restartNumberingAfterBreak="0">
     <w:nsid w:val="426733BA"/>
     <w:multiLevelType w:val="hybridMultilevel"/>
     <w:tmpl w:val="8C700B78"/>
@@ -6044,7 +6046,7 @@
       </w:rPr>
     </w:lvl>
   </w:abstractNum>
-  <w:abstractNum w:abstractNumId="23">
+  <w:abstractNum w:abstractNumId="23" w15:restartNumberingAfterBreak="0">
     <w:nsid w:val="43E86ED8"/>
     <w:multiLevelType w:val="hybridMultilevel"/>
     <w:tmpl w:val="DF84799A"/>
@@ -6157,7 +6159,7 @@
       </w:rPr>
     </w:lvl>
   </w:abstractNum>
-  <w:abstractNum w:abstractNumId="24">
+  <w:abstractNum w:abstractNumId="24" w15:restartNumberingAfterBreak="0">
     <w:nsid w:val="46FE4D8C"/>
     <w:multiLevelType w:val="hybridMultilevel"/>
     <w:tmpl w:val="1356192C"/>
@@ -6251,7 +6253,7 @@
       </w:pPr>
     </w:lvl>
   </w:abstractNum>
-  <w:abstractNum w:abstractNumId="25">
+  <w:abstractNum w:abstractNumId="25" w15:restartNumberingAfterBreak="0">
     <w:nsid w:val="482B544E"/>
     <w:multiLevelType w:val="multilevel"/>
     <w:tmpl w:val="0B946718"/>
@@ -6364,7 +6366,7 @@
       </w:rPr>
     </w:lvl>
   </w:abstractNum>
-  <w:abstractNum w:abstractNumId="26">
+  <w:abstractNum w:abstractNumId="26" w15:restartNumberingAfterBreak="0">
     <w:nsid w:val="4CD67263"/>
     <w:multiLevelType w:val="hybridMultilevel"/>
     <w:tmpl w:val="9B4C5C7A"/>
@@ -6481,7 +6483,7 @@
       </w:pPr>
     </w:lvl>
   </w:abstractNum>
-  <w:abstractNum w:abstractNumId="27">
+  <w:abstractNum w:abstractNumId="27" w15:restartNumberingAfterBreak="0">
     <w:nsid w:val="4DD35296"/>
     <w:multiLevelType w:val="hybridMultilevel"/>
     <w:tmpl w:val="565678A2"/>
@@ -6594,7 +6596,7 @@
       </w:rPr>
     </w:lvl>
   </w:abstractNum>
-  <w:abstractNum w:abstractNumId="28">
+  <w:abstractNum w:abstractNumId="28" w15:restartNumberingAfterBreak="0">
     <w:nsid w:val="52F0780F"/>
     <w:multiLevelType w:val="hybridMultilevel"/>
     <w:tmpl w:val="5AA6E934"/>
@@ -6684,7 +6686,7 @@
       </w:pPr>
     </w:lvl>
   </w:abstractNum>
-  <w:abstractNum w:abstractNumId="29">
+  <w:abstractNum w:abstractNumId="29" w15:restartNumberingAfterBreak="0">
     <w:nsid w:val="56D905A4"/>
     <w:multiLevelType w:val="hybridMultilevel"/>
     <w:tmpl w:val="2AE4F576"/>
@@ -6770,7 +6772,7 @@
       </w:pPr>
     </w:lvl>
   </w:abstractNum>
-  <w:abstractNum w:abstractNumId="30">
+  <w:abstractNum w:abstractNumId="30" w15:restartNumberingAfterBreak="0">
     <w:nsid w:val="58A02FC8"/>
     <w:multiLevelType w:val="hybridMultilevel"/>
     <w:tmpl w:val="776E2DC8"/>
@@ -6859,7 +6861,7 @@
       </w:pPr>
     </w:lvl>
   </w:abstractNum>
-  <w:abstractNum w:abstractNumId="31">
+  <w:abstractNum w:abstractNumId="31" w15:restartNumberingAfterBreak="0">
     <w:nsid w:val="595D07F6"/>
     <w:multiLevelType w:val="hybridMultilevel"/>
     <w:tmpl w:val="49FA52CC"/>
@@ -6972,7 +6974,7 @@
       </w:rPr>
     </w:lvl>
   </w:abstractNum>
-  <w:abstractNum w:abstractNumId="32">
+  <w:abstractNum w:abstractNumId="32" w15:restartNumberingAfterBreak="0">
     <w:nsid w:val="5A040DB7"/>
     <w:multiLevelType w:val="hybridMultilevel"/>
     <w:tmpl w:val="A9269C7A"/>
@@ -7062,7 +7064,7 @@
       </w:pPr>
     </w:lvl>
   </w:abstractNum>
-  <w:abstractNum w:abstractNumId="33">
+  <w:abstractNum w:abstractNumId="33" w15:restartNumberingAfterBreak="0">
     <w:nsid w:val="5A4B297D"/>
     <w:multiLevelType w:val="hybridMultilevel"/>
     <w:tmpl w:val="DE6C88D4"/>
@@ -7151,7 +7153,7 @@
       </w:pPr>
     </w:lvl>
   </w:abstractNum>
-  <w:abstractNum w:abstractNumId="34">
+  <w:abstractNum w:abstractNumId="34" w15:restartNumberingAfterBreak="0">
     <w:nsid w:val="5B836D15"/>
     <w:multiLevelType w:val="hybridMultilevel"/>
     <w:tmpl w:val="AA4CBA2E"/>
@@ -7240,7 +7242,7 @@
       </w:pPr>
     </w:lvl>
   </w:abstractNum>
-  <w:abstractNum w:abstractNumId="35">
+  <w:abstractNum w:abstractNumId="35" w15:restartNumberingAfterBreak="0">
     <w:nsid w:val="5F1C72BB"/>
     <w:multiLevelType w:val="hybridMultilevel"/>
     <w:tmpl w:val="670A44E8"/>
@@ -7353,7 +7355,7 @@
       </w:rPr>
     </w:lvl>
   </w:abstractNum>
-  <w:abstractNum w:abstractNumId="36">
+  <w:abstractNum w:abstractNumId="36" w15:restartNumberingAfterBreak="0">
     <w:nsid w:val="5F255DED"/>
     <w:multiLevelType w:val="hybridMultilevel"/>
     <w:tmpl w:val="573293C4"/>
@@ -7466,7 +7468,7 @@
       </w:rPr>
     </w:lvl>
   </w:abstractNum>
-  <w:abstractNum w:abstractNumId="37">
+  <w:abstractNum w:abstractNumId="37" w15:restartNumberingAfterBreak="0">
     <w:nsid w:val="5F296E75"/>
     <w:multiLevelType w:val="hybridMultilevel"/>
     <w:tmpl w:val="BCE2B88E"/>
@@ -7579,7 +7581,7 @@
       </w:rPr>
     </w:lvl>
   </w:abstractNum>
-  <w:abstractNum w:abstractNumId="38">
+  <w:abstractNum w:abstractNumId="38" w15:restartNumberingAfterBreak="0">
     <w:nsid w:val="5FB20682"/>
     <w:multiLevelType w:val="hybridMultilevel"/>
     <w:tmpl w:val="9C60C03A"/>
@@ -7692,7 +7694,7 @@
       </w:rPr>
     </w:lvl>
   </w:abstractNum>
-  <w:abstractNum w:abstractNumId="39">
+  <w:abstractNum w:abstractNumId="39" w15:restartNumberingAfterBreak="0">
     <w:nsid w:val="63EB7783"/>
     <w:multiLevelType w:val="hybridMultilevel"/>
     <w:tmpl w:val="1FBEFD88"/>
@@ -7781,7 +7783,7 @@
       </w:pPr>
     </w:lvl>
   </w:abstractNum>
-  <w:abstractNum w:abstractNumId="40">
+  <w:abstractNum w:abstractNumId="40" w15:restartNumberingAfterBreak="0">
     <w:nsid w:val="68A96C94"/>
     <w:multiLevelType w:val="hybridMultilevel"/>
     <w:tmpl w:val="53E4DC40"/>
@@ -7896,7 +7898,7 @@
       </w:rPr>
     </w:lvl>
   </w:abstractNum>
-  <w:abstractNum w:abstractNumId="41">
+  <w:abstractNum w:abstractNumId="41" w15:restartNumberingAfterBreak="0">
     <w:nsid w:val="6C7C21D3"/>
     <w:multiLevelType w:val="hybridMultilevel"/>
     <w:tmpl w:val="81620B62"/>
@@ -7986,7 +7988,7 @@
       </w:pPr>
     </w:lvl>
   </w:abstractNum>
-  <w:abstractNum w:abstractNumId="42">
+  <w:abstractNum w:abstractNumId="42" w15:restartNumberingAfterBreak="0">
     <w:nsid w:val="71BD329D"/>
     <w:multiLevelType w:val="hybridMultilevel"/>
     <w:tmpl w:val="C8F63588"/>
@@ -8099,7 +8101,7 @@
       </w:rPr>
     </w:lvl>
   </w:abstractNum>
-  <w:abstractNum w:abstractNumId="43">
+  <w:abstractNum w:abstractNumId="43" w15:restartNumberingAfterBreak="0">
     <w:nsid w:val="72161782"/>
     <w:multiLevelType w:val="hybridMultilevel"/>
     <w:tmpl w:val="D92E4E72"/>
@@ -8188,7 +8190,7 @@
       </w:pPr>
     </w:lvl>
   </w:abstractNum>
-  <w:abstractNum w:abstractNumId="44">
+  <w:abstractNum w:abstractNumId="44" w15:restartNumberingAfterBreak="0">
     <w:nsid w:val="743A1BEC"/>
     <w:multiLevelType w:val="hybridMultilevel"/>
     <w:tmpl w:val="36585910"/>
@@ -8301,7 +8303,7 @@
       </w:rPr>
     </w:lvl>
   </w:abstractNum>
-  <w:abstractNum w:abstractNumId="45">
+  <w:abstractNum w:abstractNumId="45" w15:restartNumberingAfterBreak="0">
     <w:nsid w:val="75CC73A3"/>
     <w:multiLevelType w:val="hybridMultilevel"/>
     <w:tmpl w:val="EE20FF80"/>
@@ -8414,7 +8416,7 @@
       </w:pPr>
     </w:lvl>
   </w:abstractNum>
-  <w:abstractNum w:abstractNumId="46">
+  <w:abstractNum w:abstractNumId="46" w15:restartNumberingAfterBreak="0">
     <w:nsid w:val="78216351"/>
     <w:multiLevelType w:val="hybridMultilevel"/>
     <w:tmpl w:val="D138F260"/>
@@ -8712,7 +8714,7 @@
 </file>
 
 <file path=word/styles.xml><?xml version="1.0" encoding="utf-8"?>
-<w:styles xmlns:r="http://schemas.openxmlformats.org/officeDocument/2006/relationships" xmlns:w="http://schemas.openxmlformats.org/wordprocessingml/2006/main">
+<w:styles xmlns:mc="http://schemas.openxmlformats.org/markup-compatibility/2006" xmlns:r="http://schemas.openxmlformats.org/officeDocument/2006/relationships" xmlns:w="http://schemas.openxmlformats.org/wordprocessingml/2006/main" xmlns:w14="http://schemas.microsoft.com/office/word/2010/wordml" xmlns:w15="http://schemas.microsoft.com/office/word/2012/wordml" xmlns:w16cid="http://schemas.microsoft.com/office/word/2016/wordml/cid" xmlns:w16se="http://schemas.microsoft.com/office/word/2015/wordml/symex" mc:Ignorable="w14 w15 w16se w16cid">
   <w:docDefaults>
     <w:rPrDefault>
       <w:rPr>
@@ -8722,142 +8724,377 @@
     </w:rPrDefault>
     <w:pPrDefault/>
   </w:docDefaults>
-  <w:latentStyles w:defLockedState="0" w:defUIPriority="0" w:defSemiHidden="1" w:defUnhideWhenUsed="1" w:defQFormat="0" w:count="267">
-    <w:lsdException w:name="Normal" w:semiHidden="0" w:unhideWhenUsed="0" w:qFormat="1"/>
-    <w:lsdException w:name="heading 1" w:semiHidden="0" w:unhideWhenUsed="0" w:qFormat="1"/>
-    <w:lsdException w:name="heading 2" w:semiHidden="0" w:unhideWhenUsed="0" w:qFormat="1"/>
-    <w:lsdException w:name="heading 3" w:semiHidden="0" w:unhideWhenUsed="0" w:qFormat="1"/>
-    <w:lsdException w:name="heading 4" w:semiHidden="0" w:unhideWhenUsed="0" w:qFormat="1"/>
-    <w:lsdException w:name="heading 5" w:semiHidden="0" w:unhideWhenUsed="0" w:qFormat="1"/>
-    <w:lsdException w:name="heading 6" w:semiHidden="0" w:unhideWhenUsed="0" w:qFormat="1"/>
-    <w:lsdException w:name="heading 7" w:qFormat="1"/>
-    <w:lsdException w:name="heading 8" w:qFormat="1"/>
-    <w:lsdException w:name="heading 9" w:qFormat="1"/>
-    <w:lsdException w:name="footer" w:uiPriority="99"/>
-    <w:lsdException w:name="caption" w:qFormat="1"/>
-    <w:lsdException w:name="List Number" w:semiHidden="0" w:unhideWhenUsed="0"/>
-    <w:lsdException w:name="List 4" w:semiHidden="0" w:unhideWhenUsed="0"/>
-    <w:lsdException w:name="List 5" w:semiHidden="0" w:unhideWhenUsed="0"/>
-    <w:lsdException w:name="Title" w:semiHidden="0" w:unhideWhenUsed="0" w:qFormat="1"/>
-    <w:lsdException w:name="Subtitle" w:semiHidden="0" w:unhideWhenUsed="0" w:qFormat="1"/>
-    <w:lsdException w:name="Salutation" w:semiHidden="0" w:unhideWhenUsed="0"/>
-    <w:lsdException w:name="Date" w:semiHidden="0" w:unhideWhenUsed="0"/>
-    <w:lsdException w:name="Body Text First Indent" w:semiHidden="0" w:unhideWhenUsed="0"/>
-    <w:lsdException w:name="Hyperlink" w:uiPriority="99"/>
-    <w:lsdException w:name="Strong" w:semiHidden="0" w:unhideWhenUsed="0" w:qFormat="1"/>
-    <w:lsdException w:name="Emphasis" w:semiHidden="0" w:unhideWhenUsed="0" w:qFormat="1"/>
-    <w:lsdException w:name="Table Grid" w:semiHidden="0" w:unhideWhenUsed="0"/>
-    <w:lsdException w:name="Placeholder Text" w:uiPriority="99" w:unhideWhenUsed="0"/>
-    <w:lsdException w:name="No Spacing" w:semiHidden="0" w:uiPriority="1" w:unhideWhenUsed="0" w:qFormat="1"/>
-    <w:lsdException w:name="Light Shading" w:semiHidden="0" w:uiPriority="60" w:unhideWhenUsed="0"/>
-    <w:lsdException w:name="Light List" w:semiHidden="0" w:uiPriority="61" w:unhideWhenUsed="0"/>
-    <w:lsdException w:name="Light Grid" w:semiHidden="0" w:uiPriority="62" w:unhideWhenUsed="0"/>
-    <w:lsdException w:name="Medium Shading 1" w:semiHidden="0" w:uiPriority="63" w:unhideWhenUsed="0"/>
-    <w:lsdException w:name="Medium Shading 2" w:semiHidden="0" w:uiPriority="64" w:unhideWhenUsed="0"/>
-    <w:lsdException w:name="Medium List 1" w:semiHidden="0" w:uiPriority="65" w:unhideWhenUsed="0"/>
-    <w:lsdException w:name="Medium List 2" w:semiHidden="0" w:uiPriority="66" w:unhideWhenUsed="0"/>
-    <w:lsdException w:name="Medium Grid 1" w:semiHidden="0" w:uiPriority="67" w:unhideWhenUsed="0"/>
-    <w:lsdException w:name="Medium Grid 2" w:semiHidden="0" w:uiPriority="68" w:unhideWhenUsed="0"/>
-    <w:lsdException w:name="Medium Grid 3" w:semiHidden="0" w:uiPriority="69" w:unhideWhenUsed="0"/>
-    <w:lsdException w:name="Dark List" w:semiHidden="0" w:uiPriority="70" w:unhideWhenUsed="0"/>
-    <w:lsdException w:name="Colorful Shading" w:semiHidden="0" w:uiPriority="71" w:unhideWhenUsed="0"/>
-    <w:lsdException w:name="Colorful List" w:semiHidden="0" w:uiPriority="72" w:unhideWhenUsed="0"/>
-    <w:lsdException w:name="Colorful Grid" w:semiHidden="0" w:uiPriority="73" w:unhideWhenUsed="0"/>
-    <w:lsdException w:name="Light Shading Accent 1" w:semiHidden="0" w:uiPriority="60" w:unhideWhenUsed="0"/>
-    <w:lsdException w:name="Light List Accent 1" w:semiHidden="0" w:uiPriority="61" w:unhideWhenUsed="0"/>
-    <w:lsdException w:name="Light Grid Accent 1" w:semiHidden="0" w:uiPriority="62" w:unhideWhenUsed="0"/>
-    <w:lsdException w:name="Medium Shading 1 Accent 1" w:semiHidden="0" w:uiPriority="63" w:unhideWhenUsed="0"/>
-    <w:lsdException w:name="Medium Shading 2 Accent 1" w:semiHidden="0" w:uiPriority="64" w:unhideWhenUsed="0"/>
-    <w:lsdException w:name="Medium List 1 Accent 1" w:semiHidden="0" w:uiPriority="65" w:unhideWhenUsed="0"/>
-    <w:lsdException w:name="Revision" w:uiPriority="99" w:unhideWhenUsed="0"/>
-    <w:lsdException w:name="List Paragraph" w:semiHidden="0" w:uiPriority="34" w:unhideWhenUsed="0" w:qFormat="1"/>
-    <w:lsdException w:name="Quote" w:semiHidden="0" w:uiPriority="29" w:unhideWhenUsed="0" w:qFormat="1"/>
-    <w:lsdException w:name="Intense Quote" w:semiHidden="0" w:uiPriority="30" w:unhideWhenUsed="0" w:qFormat="1"/>
-    <w:lsdException w:name="Medium List 2 Accent 1" w:semiHidden="0" w:uiPriority="66" w:unhideWhenUsed="0"/>
-    <w:lsdException w:name="Medium Grid 1 Accent 1" w:semiHidden="0" w:uiPriority="67" w:unhideWhenUsed="0"/>
-    <w:lsdException w:name="Medium Grid 2 Accent 1" w:semiHidden="0" w:uiPriority="68" w:unhideWhenUsed="0"/>
-    <w:lsdException w:name="Medium Grid 3 Accent 1" w:semiHidden="0" w:uiPriority="69" w:unhideWhenUsed="0"/>
-    <w:lsdException w:name="Dark List Accent 1" w:semiHidden="0" w:uiPriority="70" w:unhideWhenUsed="0"/>
-    <w:lsdException w:name="Colorful Shading Accent 1" w:semiHidden="0" w:uiPriority="71" w:unhideWhenUsed="0"/>
-    <w:lsdException w:name="Colorful List Accent 1" w:semiHidden="0" w:uiPriority="72" w:unhideWhenUsed="0"/>
-    <w:lsdException w:name="Colorful Grid Accent 1" w:semiHidden="0" w:uiPriority="73" w:unhideWhenUsed="0"/>
-    <w:lsdException w:name="Light Shading Accent 2" w:semiHidden="0" w:uiPriority="60" w:unhideWhenUsed="0"/>
-    <w:lsdException w:name="Light List Accent 2" w:semiHidden="0" w:uiPriority="61" w:unhideWhenUsed="0"/>
-    <w:lsdException w:name="Light Grid Accent 2" w:semiHidden="0" w:uiPriority="62" w:unhideWhenUsed="0"/>
-    <w:lsdException w:name="Medium Shading 1 Accent 2" w:semiHidden="0" w:uiPriority="63" w:unhideWhenUsed="0"/>
-    <w:lsdException w:name="Medium Shading 2 Accent 2" w:semiHidden="0" w:uiPriority="64" w:unhideWhenUsed="0"/>
-    <w:lsdException w:name="Medium List 1 Accent 2" w:semiHidden="0" w:uiPriority="65" w:unhideWhenUsed="0"/>
-    <w:lsdException w:name="Medium List 2 Accent 2" w:semiHidden="0" w:uiPriority="66" w:unhideWhenUsed="0"/>
-    <w:lsdException w:name="Medium Grid 1 Accent 2" w:semiHidden="0" w:uiPriority="67" w:unhideWhenUsed="0"/>
-    <w:lsdException w:name="Medium Grid 2 Accent 2" w:semiHidden="0" w:uiPriority="68" w:unhideWhenUsed="0"/>
-    <w:lsdException w:name="Medium Grid 3 Accent 2" w:semiHidden="0" w:uiPriority="69" w:unhideWhenUsed="0"/>
-    <w:lsdException w:name="Dark List Accent 2" w:semiHidden="0" w:uiPriority="70" w:unhideWhenUsed="0"/>
-    <w:lsdException w:name="Colorful Shading Accent 2" w:semiHidden="0" w:uiPriority="71" w:unhideWhenUsed="0"/>
-    <w:lsdException w:name="Colorful List Accent 2" w:semiHidden="0" w:uiPriority="72" w:unhideWhenUsed="0"/>
-    <w:lsdException w:name="Colorful Grid Accent 2" w:semiHidden="0" w:uiPriority="73" w:unhideWhenUsed="0"/>
-    <w:lsdException w:name="Light Shading Accent 3" w:semiHidden="0" w:uiPriority="60" w:unhideWhenUsed="0"/>
-    <w:lsdException w:name="Light List Accent 3" w:semiHidden="0" w:uiPriority="61" w:unhideWhenUsed="0"/>
-    <w:lsdException w:name="Light Grid Accent 3" w:semiHidden="0" w:uiPriority="62" w:unhideWhenUsed="0"/>
-    <w:lsdException w:name="Medium Shading 1 Accent 3" w:semiHidden="0" w:uiPriority="63" w:unhideWhenUsed="0"/>
-    <w:lsdException w:name="Medium Shading 2 Accent 3" w:semiHidden="0" w:uiPriority="64" w:unhideWhenUsed="0"/>
-    <w:lsdException w:name="Medium List 1 Accent 3" w:semiHidden="0" w:uiPriority="65" w:unhideWhenUsed="0"/>
-    <w:lsdException w:name="Medium List 2 Accent 3" w:semiHidden="0" w:uiPriority="66" w:unhideWhenUsed="0"/>
-    <w:lsdException w:name="Medium Grid 1 Accent 3" w:semiHidden="0" w:uiPriority="67" w:unhideWhenUsed="0"/>
-    <w:lsdException w:name="Medium Grid 2 Accent 3" w:semiHidden="0" w:uiPriority="68" w:unhideWhenUsed="0"/>
-    <w:lsdException w:name="Medium Grid 3 Accent 3" w:semiHidden="0" w:uiPriority="69" w:unhideWhenUsed="0"/>
-    <w:lsdException w:name="Dark List Accent 3" w:semiHidden="0" w:uiPriority="70" w:unhideWhenUsed="0"/>
-    <w:lsdException w:name="Colorful Shading Accent 3" w:semiHidden="0" w:uiPriority="71" w:unhideWhenUsed="0"/>
-    <w:lsdException w:name="Colorful List Accent 3" w:semiHidden="0" w:uiPriority="72" w:unhideWhenUsed="0"/>
-    <w:lsdException w:name="Colorful Grid Accent 3" w:semiHidden="0" w:uiPriority="73" w:unhideWhenUsed="0"/>
-    <w:lsdException w:name="Light Shading Accent 4" w:semiHidden="0" w:uiPriority="60" w:unhideWhenUsed="0"/>
-    <w:lsdException w:name="Light List Accent 4" w:semiHidden="0" w:uiPriority="61" w:unhideWhenUsed="0"/>
-    <w:lsdException w:name="Light Grid Accent 4" w:semiHidden="0" w:uiPriority="62" w:unhideWhenUsed="0"/>
-    <w:lsdException w:name="Medium Shading 1 Accent 4" w:semiHidden="0" w:uiPriority="63" w:unhideWhenUsed="0"/>
-    <w:lsdException w:name="Medium Shading 2 Accent 4" w:semiHidden="0" w:uiPriority="64" w:unhideWhenUsed="0"/>
-    <w:lsdException w:name="Medium List 1 Accent 4" w:semiHidden="0" w:uiPriority="65" w:unhideWhenUsed="0"/>
-    <w:lsdException w:name="Medium List 2 Accent 4" w:semiHidden="0" w:uiPriority="66" w:unhideWhenUsed="0"/>
-    <w:lsdException w:name="Medium Grid 1 Accent 4" w:semiHidden="0" w:uiPriority="67" w:unhideWhenUsed="0"/>
-    <w:lsdException w:name="Medium Grid 2 Accent 4" w:semiHidden="0" w:uiPriority="68" w:unhideWhenUsed="0"/>
-    <w:lsdException w:name="Medium Grid 3 Accent 4" w:semiHidden="0" w:uiPriority="69" w:unhideWhenUsed="0"/>
-    <w:lsdException w:name="Dark List Accent 4" w:semiHidden="0" w:uiPriority="70" w:unhideWhenUsed="0"/>
-    <w:lsdException w:name="Colorful Shading Accent 4" w:semiHidden="0" w:uiPriority="71" w:unhideWhenUsed="0"/>
-    <w:lsdException w:name="Colorful List Accent 4" w:semiHidden="0" w:uiPriority="72" w:unhideWhenUsed="0"/>
-    <w:lsdException w:name="Colorful Grid Accent 4" w:semiHidden="0" w:uiPriority="73" w:unhideWhenUsed="0"/>
-    <w:lsdException w:name="Light Shading Accent 5" w:semiHidden="0" w:uiPriority="60" w:unhideWhenUsed="0"/>
-    <w:lsdException w:name="Light List Accent 5" w:semiHidden="0" w:uiPriority="61" w:unhideWhenUsed="0"/>
-    <w:lsdException w:name="Light Grid Accent 5" w:semiHidden="0" w:uiPriority="62" w:unhideWhenUsed="0"/>
-    <w:lsdException w:name="Medium Shading 1 Accent 5" w:semiHidden="0" w:uiPriority="63" w:unhideWhenUsed="0"/>
-    <w:lsdException w:name="Medium Shading 2 Accent 5" w:semiHidden="0" w:uiPriority="64" w:unhideWhenUsed="0"/>
-    <w:lsdException w:name="Medium List 1 Accent 5" w:semiHidden="0" w:uiPriority="65" w:unhideWhenUsed="0"/>
-    <w:lsdException w:name="Medium List 2 Accent 5" w:semiHidden="0" w:uiPriority="66" w:unhideWhenUsed="0"/>
-    <w:lsdException w:name="Medium Grid 1 Accent 5" w:semiHidden="0" w:uiPriority="67" w:unhideWhenUsed="0"/>
-    <w:lsdException w:name="Medium Grid 2 Accent 5" w:semiHidden="0" w:uiPriority="68" w:unhideWhenUsed="0"/>
-    <w:lsdException w:name="Medium Grid 3 Accent 5" w:semiHidden="0" w:uiPriority="69" w:unhideWhenUsed="0"/>
-    <w:lsdException w:name="Dark List Accent 5" w:semiHidden="0" w:uiPriority="70" w:unhideWhenUsed="0"/>
-    <w:lsdException w:name="Colorful Shading Accent 5" w:semiHidden="0" w:uiPriority="71" w:unhideWhenUsed="0"/>
-    <w:lsdException w:name="Colorful List Accent 5" w:semiHidden="0" w:uiPriority="72" w:unhideWhenUsed="0"/>
-    <w:lsdException w:name="Colorful Grid Accent 5" w:semiHidden="0" w:uiPriority="73" w:unhideWhenUsed="0"/>
-    <w:lsdException w:name="Light Shading Accent 6" w:semiHidden="0" w:uiPriority="60" w:unhideWhenUsed="0"/>
-    <w:lsdException w:name="Light List Accent 6" w:semiHidden="0" w:uiPriority="61" w:unhideWhenUsed="0"/>
-    <w:lsdException w:name="Light Grid Accent 6" w:semiHidden="0" w:uiPriority="62" w:unhideWhenUsed="0"/>
-    <w:lsdException w:name="Medium Shading 1 Accent 6" w:semiHidden="0" w:uiPriority="63" w:unhideWhenUsed="0"/>
-    <w:lsdException w:name="Medium Shading 2 Accent 6" w:semiHidden="0" w:uiPriority="64" w:unhideWhenUsed="0"/>
-    <w:lsdException w:name="Medium List 1 Accent 6" w:semiHidden="0" w:uiPriority="65" w:unhideWhenUsed="0"/>
-    <w:lsdException w:name="Medium List 2 Accent 6" w:semiHidden="0" w:uiPriority="66" w:unhideWhenUsed="0"/>
-    <w:lsdException w:name="Medium Grid 1 Accent 6" w:semiHidden="0" w:uiPriority="67" w:unhideWhenUsed="0"/>
-    <w:lsdException w:name="Medium Grid 2 Accent 6" w:semiHidden="0" w:uiPriority="68" w:unhideWhenUsed="0"/>
-    <w:lsdException w:name="Medium Grid 3 Accent 6" w:semiHidden="0" w:uiPriority="69" w:unhideWhenUsed="0"/>
-    <w:lsdException w:name="Dark List Accent 6" w:semiHidden="0" w:uiPriority="70" w:unhideWhenUsed="0"/>
-    <w:lsdException w:name="Colorful Shading Accent 6" w:semiHidden="0" w:uiPriority="71" w:unhideWhenUsed="0"/>
-    <w:lsdException w:name="Colorful List Accent 6" w:semiHidden="0" w:uiPriority="72" w:unhideWhenUsed="0"/>
-    <w:lsdException w:name="Colorful Grid Accent 6" w:semiHidden="0" w:uiPriority="73" w:unhideWhenUsed="0"/>
-    <w:lsdException w:name="Subtle Emphasis" w:semiHidden="0" w:uiPriority="19" w:unhideWhenUsed="0" w:qFormat="1"/>
-    <w:lsdException w:name="Intense Emphasis" w:semiHidden="0" w:uiPriority="21" w:unhideWhenUsed="0" w:qFormat="1"/>
-    <w:lsdException w:name="Subtle Reference" w:semiHidden="0" w:uiPriority="31" w:unhideWhenUsed="0" w:qFormat="1"/>
-    <w:lsdException w:name="Intense Reference" w:semiHidden="0" w:uiPriority="32" w:unhideWhenUsed="0" w:qFormat="1"/>
-    <w:lsdException w:name="Book Title" w:semiHidden="0" w:uiPriority="33" w:unhideWhenUsed="0" w:qFormat="1"/>
-    <w:lsdException w:name="Bibliography" w:uiPriority="37"/>
-    <w:lsdException w:name="TOC Heading" w:uiPriority="39" w:qFormat="1"/>
+  <w:latentStyles w:defLockedState="0" w:defUIPriority="0" w:defSemiHidden="0" w:defUnhideWhenUsed="0" w:defQFormat="0" w:count="376">
+    <w:lsdException w:name="Normal" w:qFormat="1"/>
+    <w:lsdException w:name="heading 1" w:qFormat="1"/>
+    <w:lsdException w:name="heading 2" w:qFormat="1"/>
+    <w:lsdException w:name="heading 3" w:qFormat="1"/>
+    <w:lsdException w:name="heading 4" w:qFormat="1"/>
+    <w:lsdException w:name="heading 5" w:qFormat="1"/>
+    <w:lsdException w:name="heading 6" w:qFormat="1"/>
+    <w:lsdException w:name="heading 7" w:semiHidden="1" w:unhideWhenUsed="1" w:qFormat="1"/>
+    <w:lsdException w:name="heading 8" w:semiHidden="1" w:unhideWhenUsed="1" w:qFormat="1"/>
+    <w:lsdException w:name="heading 9" w:semiHidden="1" w:unhideWhenUsed="1" w:qFormat="1"/>
+    <w:lsdException w:name="index 1" w:semiHidden="1" w:unhideWhenUsed="1"/>
+    <w:lsdException w:name="index 2" w:semiHidden="1" w:unhideWhenUsed="1"/>
+    <w:lsdException w:name="index 3" w:semiHidden="1" w:unhideWhenUsed="1"/>
+    <w:lsdException w:name="index 4" w:semiHidden="1" w:unhideWhenUsed="1"/>
+    <w:lsdException w:name="index 5" w:semiHidden="1" w:unhideWhenUsed="1"/>
+    <w:lsdException w:name="index 6" w:semiHidden="1" w:unhideWhenUsed="1"/>
+    <w:lsdException w:name="index 7" w:semiHidden="1" w:unhideWhenUsed="1"/>
+    <w:lsdException w:name="index 8" w:semiHidden="1" w:unhideWhenUsed="1"/>
+    <w:lsdException w:name="index 9" w:semiHidden="1" w:unhideWhenUsed="1"/>
+    <w:lsdException w:name="toc 1" w:semiHidden="1" w:unhideWhenUsed="1"/>
+    <w:lsdException w:name="toc 2" w:semiHidden="1" w:unhideWhenUsed="1"/>
+    <w:lsdException w:name="toc 3" w:semiHidden="1" w:unhideWhenUsed="1"/>
+    <w:lsdException w:name="toc 4" w:semiHidden="1" w:unhideWhenUsed="1"/>
+    <w:lsdException w:name="toc 5" w:semiHidden="1" w:unhideWhenUsed="1"/>
+    <w:lsdException w:name="toc 6" w:semiHidden="1" w:unhideWhenUsed="1"/>
+    <w:lsdException w:name="toc 7" w:semiHidden="1" w:unhideWhenUsed="1"/>
+    <w:lsdException w:name="toc 8" w:semiHidden="1" w:unhideWhenUsed="1"/>
+    <w:lsdException w:name="toc 9" w:semiHidden="1" w:unhideWhenUsed="1"/>
+    <w:lsdException w:name="Normal Indent" w:semiHidden="1" w:unhideWhenUsed="1"/>
+    <w:lsdException w:name="footnote text" w:semiHidden="1" w:unhideWhenUsed="1"/>
+    <w:lsdException w:name="annotation text" w:semiHidden="1" w:unhideWhenUsed="1"/>
+    <w:lsdException w:name="header" w:semiHidden="1" w:unhideWhenUsed="1"/>
+    <w:lsdException w:name="footer" w:semiHidden="1" w:uiPriority="99" w:unhideWhenUsed="1"/>
+    <w:lsdException w:name="index heading" w:semiHidden="1" w:unhideWhenUsed="1"/>
+    <w:lsdException w:name="caption" w:semiHidden="1" w:unhideWhenUsed="1" w:qFormat="1"/>
+    <w:lsdException w:name="table of figures" w:semiHidden="1" w:unhideWhenUsed="1"/>
+    <w:lsdException w:name="envelope address" w:semiHidden="1" w:unhideWhenUsed="1"/>
+    <w:lsdException w:name="envelope return" w:semiHidden="1" w:unhideWhenUsed="1"/>
+    <w:lsdException w:name="footnote reference" w:semiHidden="1" w:unhideWhenUsed="1"/>
+    <w:lsdException w:name="annotation reference" w:semiHidden="1" w:unhideWhenUsed="1"/>
+    <w:lsdException w:name="line number" w:semiHidden="1" w:unhideWhenUsed="1"/>
+    <w:lsdException w:name="page number" w:semiHidden="1" w:unhideWhenUsed="1"/>
+    <w:lsdException w:name="endnote reference" w:semiHidden="1" w:unhideWhenUsed="1"/>
+    <w:lsdException w:name="endnote text" w:semiHidden="1" w:unhideWhenUsed="1"/>
+    <w:lsdException w:name="table of authorities" w:semiHidden="1" w:unhideWhenUsed="1"/>
+    <w:lsdException w:name="macro" w:semiHidden="1" w:unhideWhenUsed="1"/>
+    <w:lsdException w:name="toa heading" w:semiHidden="1" w:unhideWhenUsed="1"/>
+    <w:lsdException w:name="List" w:semiHidden="1" w:unhideWhenUsed="1"/>
+    <w:lsdException w:name="List Bullet" w:semiHidden="1" w:unhideWhenUsed="1"/>
+    <w:lsdException w:name="List 2" w:semiHidden="1" w:unhideWhenUsed="1"/>
+    <w:lsdException w:name="List 3" w:semiHidden="1" w:unhideWhenUsed="1"/>
+    <w:lsdException w:name="List Bullet 2" w:semiHidden="1" w:unhideWhenUsed="1"/>
+    <w:lsdException w:name="List Bullet 3" w:semiHidden="1" w:unhideWhenUsed="1"/>
+    <w:lsdException w:name="List Bullet 4" w:semiHidden="1" w:unhideWhenUsed="1"/>
+    <w:lsdException w:name="List Bullet 5" w:semiHidden="1" w:unhideWhenUsed="1"/>
+    <w:lsdException w:name="List Number 2" w:semiHidden="1" w:unhideWhenUsed="1"/>
+    <w:lsdException w:name="List Number 3" w:semiHidden="1" w:unhideWhenUsed="1"/>
+    <w:lsdException w:name="List Number 4" w:semiHidden="1" w:unhideWhenUsed="1"/>
+    <w:lsdException w:name="List Number 5" w:semiHidden="1" w:unhideWhenUsed="1"/>
+    <w:lsdException w:name="Title" w:qFormat="1"/>
+    <w:lsdException w:name="Closing" w:semiHidden="1" w:unhideWhenUsed="1"/>
+    <w:lsdException w:name="Signature" w:semiHidden="1" w:unhideWhenUsed="1"/>
+    <w:lsdException w:name="Default Paragraph Font" w:semiHidden="1" w:unhideWhenUsed="1"/>
+    <w:lsdException w:name="Body Text" w:semiHidden="1" w:unhideWhenUsed="1"/>
+    <w:lsdException w:name="Body Text Indent" w:semiHidden="1" w:unhideWhenUsed="1"/>
+    <w:lsdException w:name="List Continue" w:semiHidden="1" w:unhideWhenUsed="1"/>
+    <w:lsdException w:name="List Continue 2" w:semiHidden="1" w:unhideWhenUsed="1"/>
+    <w:lsdException w:name="List Continue 3" w:semiHidden="1" w:unhideWhenUsed="1"/>
+    <w:lsdException w:name="List Continue 4" w:semiHidden="1" w:unhideWhenUsed="1"/>
+    <w:lsdException w:name="List Continue 5" w:semiHidden="1" w:unhideWhenUsed="1"/>
+    <w:lsdException w:name="Message Header" w:semiHidden="1" w:unhideWhenUsed="1"/>
+    <w:lsdException w:name="Subtitle" w:qFormat="1"/>
+    <w:lsdException w:name="Body Text First Indent 2" w:semiHidden="1" w:unhideWhenUsed="1"/>
+    <w:lsdException w:name="Note Heading" w:semiHidden="1" w:unhideWhenUsed="1"/>
+    <w:lsdException w:name="Body Text 2" w:semiHidden="1" w:unhideWhenUsed="1"/>
+    <w:lsdException w:name="Body Text 3" w:semiHidden="1" w:unhideWhenUsed="1"/>
+    <w:lsdException w:name="Body Text Indent 2" w:semiHidden="1" w:unhideWhenUsed="1"/>
+    <w:lsdException w:name="Body Text Indent 3" w:semiHidden="1" w:unhideWhenUsed="1"/>
+    <w:lsdException w:name="Block Text" w:semiHidden="1" w:unhideWhenUsed="1"/>
+    <w:lsdException w:name="Hyperlink" w:semiHidden="1" w:uiPriority="99" w:unhideWhenUsed="1"/>
+    <w:lsdException w:name="FollowedHyperlink" w:semiHidden="1" w:unhideWhenUsed="1"/>
+    <w:lsdException w:name="Strong" w:qFormat="1"/>
+    <w:lsdException w:name="Emphasis" w:qFormat="1"/>
+    <w:lsdException w:name="Document Map" w:semiHidden="1" w:unhideWhenUsed="1"/>
+    <w:lsdException w:name="Plain Text" w:semiHidden="1" w:unhideWhenUsed="1"/>
+    <w:lsdException w:name="E-mail Signature" w:semiHidden="1" w:unhideWhenUsed="1"/>
+    <w:lsdException w:name="HTML Top of Form" w:semiHidden="1" w:unhideWhenUsed="1"/>
+    <w:lsdException w:name="HTML Bottom of Form" w:semiHidden="1" w:unhideWhenUsed="1"/>
+    <w:lsdException w:name="Normal (Web)" w:semiHidden="1" w:unhideWhenUsed="1"/>
+    <w:lsdException w:name="HTML Acronym" w:semiHidden="1" w:unhideWhenUsed="1"/>
+    <w:lsdException w:name="HTML Address" w:semiHidden="1" w:unhideWhenUsed="1"/>
+    <w:lsdException w:name="HTML Cite" w:semiHidden="1" w:unhideWhenUsed="1"/>
+    <w:lsdException w:name="HTML Code" w:semiHidden="1" w:unhideWhenUsed="1"/>
+    <w:lsdException w:name="HTML Definition" w:semiHidden="1" w:unhideWhenUsed="1"/>
+    <w:lsdException w:name="HTML Keyboard" w:semiHidden="1" w:unhideWhenUsed="1"/>
+    <w:lsdException w:name="HTML Preformatted" w:semiHidden="1" w:unhideWhenUsed="1"/>
+    <w:lsdException w:name="HTML Sample" w:semiHidden="1" w:unhideWhenUsed="1"/>
+    <w:lsdException w:name="HTML Typewriter" w:semiHidden="1" w:unhideWhenUsed="1"/>
+    <w:lsdException w:name="HTML Variable" w:semiHidden="1" w:unhideWhenUsed="1"/>
+    <w:lsdException w:name="Normal Table" w:semiHidden="1" w:unhideWhenUsed="1"/>
+    <w:lsdException w:name="annotation subject" w:semiHidden="1" w:unhideWhenUsed="1"/>
+    <w:lsdException w:name="No List" w:semiHidden="1" w:unhideWhenUsed="1"/>
+    <w:lsdException w:name="Outline List 1" w:semiHidden="1" w:unhideWhenUsed="1"/>
+    <w:lsdException w:name="Outline List 2" w:semiHidden="1" w:unhideWhenUsed="1"/>
+    <w:lsdException w:name="Outline List 3" w:semiHidden="1" w:unhideWhenUsed="1"/>
+    <w:lsdException w:name="Table Simple 1" w:semiHidden="1" w:unhideWhenUsed="1"/>
+    <w:lsdException w:name="Table Simple 2" w:semiHidden="1" w:unhideWhenUsed="1"/>
+    <w:lsdException w:name="Table Simple 3" w:semiHidden="1" w:unhideWhenUsed="1"/>
+    <w:lsdException w:name="Table Classic 1" w:semiHidden="1" w:unhideWhenUsed="1"/>
+    <w:lsdException w:name="Table Classic 2" w:semiHidden="1" w:unhideWhenUsed="1"/>
+    <w:lsdException w:name="Table Classic 3" w:semiHidden="1" w:unhideWhenUsed="1"/>
+    <w:lsdException w:name="Table Classic 4" w:semiHidden="1" w:unhideWhenUsed="1"/>
+    <w:lsdException w:name="Table Colorful 1" w:semiHidden="1" w:unhideWhenUsed="1"/>
+    <w:lsdException w:name="Table Colorful 2" w:semiHidden="1" w:unhideWhenUsed="1"/>
+    <w:lsdException w:name="Table Colorful 3" w:semiHidden="1" w:unhideWhenUsed="1"/>
+    <w:lsdException w:name="Table Columns 1" w:semiHidden="1" w:unhideWhenUsed="1"/>
+    <w:lsdException w:name="Table Columns 2" w:semiHidden="1" w:unhideWhenUsed="1"/>
+    <w:lsdException w:name="Table Columns 3" w:semiHidden="1" w:unhideWhenUsed="1"/>
+    <w:lsdException w:name="Table Columns 4" w:semiHidden="1" w:unhideWhenUsed="1"/>
+    <w:lsdException w:name="Table Columns 5" w:semiHidden="1" w:unhideWhenUsed="1"/>
+    <w:lsdException w:name="Table Grid 1" w:semiHidden="1" w:unhideWhenUsed="1"/>
+    <w:lsdException w:name="Table Grid 2" w:semiHidden="1" w:unhideWhenUsed="1"/>
+    <w:lsdException w:name="Table Grid 3" w:semiHidden="1" w:unhideWhenUsed="1"/>
+    <w:lsdException w:name="Table Grid 4" w:semiHidden="1" w:unhideWhenUsed="1"/>
+    <w:lsdException w:name="Table Grid 5" w:semiHidden="1" w:unhideWhenUsed="1"/>
+    <w:lsdException w:name="Table Grid 6" w:semiHidden="1" w:unhideWhenUsed="1"/>
+    <w:lsdException w:name="Table Grid 7" w:semiHidden="1" w:unhideWhenUsed="1"/>
+    <w:lsdException w:name="Table Grid 8" w:semiHidden="1" w:unhideWhenUsed="1"/>
+    <w:lsdException w:name="Table List 1" w:semiHidden="1" w:unhideWhenUsed="1"/>
+    <w:lsdException w:name="Table List 2" w:semiHidden="1" w:unhideWhenUsed="1"/>
+    <w:lsdException w:name="Table List 3" w:semiHidden="1" w:unhideWhenUsed="1"/>
+    <w:lsdException w:name="Table List 4" w:semiHidden="1" w:unhideWhenUsed="1"/>
+    <w:lsdException w:name="Table List 5" w:semiHidden="1" w:unhideWhenUsed="1"/>
+    <w:lsdException w:name="Table List 6" w:semiHidden="1" w:unhideWhenUsed="1"/>
+    <w:lsdException w:name="Table List 7" w:semiHidden="1" w:unhideWhenUsed="1"/>
+    <w:lsdException w:name="Table List 8" w:semiHidden="1" w:unhideWhenUsed="1"/>
+    <w:lsdException w:name="Table 3D effects 1" w:semiHidden="1" w:unhideWhenUsed="1"/>
+    <w:lsdException w:name="Table 3D effects 2" w:semiHidden="1" w:unhideWhenUsed="1"/>
+    <w:lsdException w:name="Table 3D effects 3" w:semiHidden="1" w:unhideWhenUsed="1"/>
+    <w:lsdException w:name="Table Contemporary" w:semiHidden="1" w:unhideWhenUsed="1"/>
+    <w:lsdException w:name="Table Elegant" w:semiHidden="1" w:unhideWhenUsed="1"/>
+    <w:lsdException w:name="Table Professional" w:semiHidden="1" w:unhideWhenUsed="1"/>
+    <w:lsdException w:name="Table Subtle 1" w:semiHidden="1" w:unhideWhenUsed="1"/>
+    <w:lsdException w:name="Table Subtle 2" w:semiHidden="1" w:unhideWhenUsed="1"/>
+    <w:lsdException w:name="Table Web 1" w:semiHidden="1" w:unhideWhenUsed="1"/>
+    <w:lsdException w:name="Table Web 2" w:semiHidden="1" w:unhideWhenUsed="1"/>
+    <w:lsdException w:name="Table Web 3" w:semiHidden="1" w:unhideWhenUsed="1"/>
+    <w:lsdException w:name="Balloon Text" w:semiHidden="1" w:unhideWhenUsed="1"/>
+    <w:lsdException w:name="Table Grid" w:semiHidden="1" w:unhideWhenUsed="1"/>
+    <w:lsdException w:name="Table Theme" w:semiHidden="1" w:unhideWhenUsed="1"/>
+    <w:lsdException w:name="Placeholder Text" w:semiHidden="1" w:uiPriority="99"/>
+    <w:lsdException w:name="No Spacing" w:uiPriority="1" w:qFormat="1"/>
+    <w:lsdException w:name="Light Shading" w:uiPriority="60"/>
+    <w:lsdException w:name="Light List" w:uiPriority="61"/>
+    <w:lsdException w:name="Light Grid" w:uiPriority="62"/>
+    <w:lsdException w:name="Medium Shading 1" w:uiPriority="63"/>
+    <w:lsdException w:name="Medium Shading 2" w:uiPriority="64"/>
+    <w:lsdException w:name="Medium List 1" w:uiPriority="65"/>
+    <w:lsdException w:name="Medium List 2" w:uiPriority="66"/>
+    <w:lsdException w:name="Medium Grid 1" w:uiPriority="67"/>
+    <w:lsdException w:name="Medium Grid 2" w:uiPriority="68"/>
+    <w:lsdException w:name="Medium Grid 3" w:uiPriority="69"/>
+    <w:lsdException w:name="Dark List" w:uiPriority="70"/>
+    <w:lsdException w:name="Colorful Shading" w:uiPriority="71"/>
+    <w:lsdException w:name="Colorful List" w:uiPriority="72"/>
+    <w:lsdException w:name="Colorful Grid" w:uiPriority="73"/>
+    <w:lsdException w:name="Light Shading Accent 1" w:uiPriority="60"/>
+    <w:lsdException w:name="Light List Accent 1" w:uiPriority="61"/>
+    <w:lsdException w:name="Light Grid Accent 1" w:uiPriority="62"/>
+    <w:lsdException w:name="Medium Shading 1 Accent 1" w:uiPriority="63"/>
+    <w:lsdException w:name="Medium Shading 2 Accent 1" w:uiPriority="64"/>
+    <w:lsdException w:name="Medium List 1 Accent 1" w:uiPriority="65"/>
+    <w:lsdException w:name="Revision" w:semiHidden="1" w:uiPriority="99"/>
+    <w:lsdException w:name="List Paragraph" w:uiPriority="34" w:qFormat="1"/>
+    <w:lsdException w:name="Quote" w:uiPriority="29" w:qFormat="1"/>
+    <w:lsdException w:name="Intense Quote" w:uiPriority="30" w:qFormat="1"/>
+    <w:lsdException w:name="Medium List 2 Accent 1" w:uiPriority="66"/>
+    <w:lsdException w:name="Medium Grid 1 Accent 1" w:uiPriority="67"/>
+    <w:lsdException w:name="Medium Grid 2 Accent 1" w:uiPriority="68"/>
+    <w:lsdException w:name="Medium Grid 3 Accent 1" w:uiPriority="69"/>
+    <w:lsdException w:name="Dark List Accent 1" w:uiPriority="70"/>
+    <w:lsdException w:name="Colorful Shading Accent 1" w:uiPriority="71"/>
+    <w:lsdException w:name="Colorful List Accent 1" w:uiPriority="72"/>
+    <w:lsdException w:name="Colorful Grid Accent 1" w:uiPriority="73"/>
+    <w:lsdException w:name="Light Shading Accent 2" w:uiPriority="60"/>
+    <w:lsdException w:name="Light List Accent 2" w:uiPriority="61"/>
+    <w:lsdException w:name="Light Grid Accent 2" w:uiPriority="62"/>
+    <w:lsdException w:name="Medium Shading 1 Accent 2" w:uiPriority="63"/>
+    <w:lsdException w:name="Medium Shading 2 Accent 2" w:uiPriority="64"/>
+    <w:lsdException w:name="Medium List 1 Accent 2" w:uiPriority="65"/>
+    <w:lsdException w:name="Medium List 2 Accent 2" w:uiPriority="66"/>
+    <w:lsdException w:name="Medium Grid 1 Accent 2" w:uiPriority="67"/>
+    <w:lsdException w:name="Medium Grid 2 Accent 2" w:uiPriority="68"/>
+    <w:lsdException w:name="Medium Grid 3 Accent 2" w:uiPriority="69"/>
+    <w:lsdException w:name="Dark List Accent 2" w:uiPriority="70"/>
+    <w:lsdException w:name="Colorful Shading Accent 2" w:uiPriority="71"/>
+    <w:lsdException w:name="Colorful List Accent 2" w:uiPriority="72"/>
+    <w:lsdException w:name="Colorful Grid Accent 2" w:uiPriority="73"/>
+    <w:lsdException w:name="Light Shading Accent 3" w:uiPriority="60"/>
+    <w:lsdException w:name="Light List Accent 3" w:uiPriority="61"/>
+    <w:lsdException w:name="Light Grid Accent 3" w:uiPriority="62"/>
+    <w:lsdException w:name="Medium Shading 1 Accent 3" w:uiPriority="63"/>
+    <w:lsdException w:name="Medium Shading 2 Accent 3" w:uiPriority="64"/>
+    <w:lsdException w:name="Medium List 1 Accent 3" w:uiPriority="65"/>
+    <w:lsdException w:name="Medium List 2 Accent 3" w:uiPriority="66"/>
+    <w:lsdException w:name="Medium Grid 1 Accent 3" w:uiPriority="67"/>
+    <w:lsdException w:name="Medium Grid 2 Accent 3" w:uiPriority="68"/>
+    <w:lsdException w:name="Medium Grid 3 Accent 3" w:uiPriority="69"/>
+    <w:lsdException w:name="Dark List Accent 3" w:uiPriority="70"/>
+    <w:lsdException w:name="Colorful Shading Accent 3" w:uiPriority="71"/>
+    <w:lsdException w:name="Colorful List Accent 3" w:uiPriority="72"/>
+    <w:lsdException w:name="Colorful Grid Accent 3" w:uiPriority="73"/>
+    <w:lsdException w:name="Light Shading Accent 4" w:uiPriority="60"/>
+    <w:lsdException w:name="Light List Accent 4" w:uiPriority="61"/>
+    <w:lsdException w:name="Light Grid Accent 4" w:uiPriority="62"/>
+    <w:lsdException w:name="Medium Shading 1 Accent 4" w:uiPriority="63"/>
+    <w:lsdException w:name="Medium Shading 2 Accent 4" w:uiPriority="64"/>
+    <w:lsdException w:name="Medium List 1 Accent 4" w:uiPriority="65"/>
+    <w:lsdException w:name="Medium List 2 Accent 4" w:uiPriority="66"/>
+    <w:lsdException w:name="Medium Grid 1 Accent 4" w:uiPriority="67"/>
+    <w:lsdException w:name="Medium Grid 2 Accent 4" w:uiPriority="68"/>
+    <w:lsdException w:name="Medium Grid 3 Accent 4" w:uiPriority="69"/>
+    <w:lsdException w:name="Dark List Accent 4" w:uiPriority="70"/>
+    <w:lsdException w:name="Colorful Shading Accent 4" w:uiPriority="71"/>
+    <w:lsdException w:name="Colorful List Accent 4" w:uiPriority="72"/>
+    <w:lsdException w:name="Colorful Grid Accent 4" w:uiPriority="73"/>
+    <w:lsdException w:name="Light Shading Accent 5" w:uiPriority="60"/>
+    <w:lsdException w:name="Light List Accent 5" w:uiPriority="61"/>
+    <w:lsdException w:name="Light Grid Accent 5" w:uiPriority="62"/>
+    <w:lsdException w:name="Medium Shading 1 Accent 5" w:uiPriority="63"/>
+    <w:lsdException w:name="Medium Shading 2 Accent 5" w:uiPriority="64"/>
+    <w:lsdException w:name="Medium List 1 Accent 5" w:uiPriority="65"/>
+    <w:lsdException w:name="Medium List 2 Accent 5" w:uiPriority="66"/>
+    <w:lsdException w:name="Medium Grid 1 Accent 5" w:uiPriority="67"/>
+    <w:lsdException w:name="Medium Grid 2 Accent 5" w:uiPriority="68"/>
+    <w:lsdException w:name="Medium Grid 3 Accent 5" w:uiPriority="69"/>
+    <w:lsdException w:name="Dark List Accent 5" w:uiPriority="70"/>
+    <w:lsdException w:name="Colorful Shading Accent 5" w:uiPriority="71"/>
+    <w:lsdException w:name="Colorful List Accent 5" w:uiPriority="72"/>
+    <w:lsdException w:name="Colorful Grid Accent 5" w:uiPriority="73"/>
+    <w:lsdException w:name="Light Shading Accent 6" w:uiPriority="60"/>
+    <w:lsdException w:name="Light List Accent 6" w:uiPriority="61"/>
+    <w:lsdException w:name="Light Grid Accent 6" w:uiPriority="62"/>
+    <w:lsdException w:name="Medium Shading 1 Accent 6" w:uiPriority="63"/>
+    <w:lsdException w:name="Medium Shading 2 Accent 6" w:uiPriority="64"/>
+    <w:lsdException w:name="Medium List 1 Accent 6" w:uiPriority="65"/>
+    <w:lsdException w:name="Medium List 2 Accent 6" w:uiPriority="66"/>
+    <w:lsdException w:name="Medium Grid 1 Accent 6" w:uiPriority="67"/>
+    <w:lsdException w:name="Medium Grid 2 Accent 6" w:uiPriority="68"/>
+    <w:lsdException w:name="Medium Grid 3 Accent 6" w:uiPriority="69"/>
+    <w:lsdException w:name="Dark List Accent 6" w:uiPriority="70"/>
+    <w:lsdException w:name="Colorful Shading Accent 6" w:uiPriority="71"/>
+    <w:lsdException w:name="Colorful List Accent 6" w:uiPriority="72"/>
+    <w:lsdException w:name="Colorful Grid Accent 6" w:uiPriority="73"/>
+    <w:lsdException w:name="Subtle Emphasis" w:uiPriority="19" w:qFormat="1"/>
+    <w:lsdException w:name="Intense Emphasis" w:uiPriority="21" w:qFormat="1"/>
+    <w:lsdException w:name="Subtle Reference" w:uiPriority="31" w:qFormat="1"/>
+    <w:lsdException w:name="Intense Reference" w:uiPriority="32" w:qFormat="1"/>
+    <w:lsdException w:name="Book Title" w:uiPriority="33" w:qFormat="1"/>
+    <w:lsdException w:name="Bibliography" w:semiHidden="1" w:uiPriority="37" w:unhideWhenUsed="1"/>
+    <w:lsdException w:name="TOC Heading" w:semiHidden="1" w:uiPriority="39" w:unhideWhenUsed="1" w:qFormat="1"/>
+    <w:lsdException w:name="Plain Table 1" w:uiPriority="41"/>
+    <w:lsdException w:name="Plain Table 2" w:uiPriority="42"/>
+    <w:lsdException w:name="Plain Table 3" w:uiPriority="43"/>
+    <w:lsdException w:name="Plain Table 4" w:uiPriority="44"/>
+    <w:lsdException w:name="Plain Table 5" w:uiPriority="45"/>
+    <w:lsdException w:name="Grid Table Light" w:uiPriority="40"/>
+    <w:lsdException w:name="Grid Table 1 Light" w:uiPriority="46"/>
+    <w:lsdException w:name="Grid Table 2" w:uiPriority="47"/>
+    <w:lsdException w:name="Grid Table 3" w:uiPriority="48"/>
+    <w:lsdException w:name="Grid Table 4" w:uiPriority="49"/>
+    <w:lsdException w:name="Grid Table 5 Dark" w:uiPriority="50"/>
+    <w:lsdException w:name="Grid Table 6 Colorful" w:uiPriority="51"/>
+    <w:lsdException w:name="Grid Table 7 Colorful" w:uiPriority="52"/>
+    <w:lsdException w:name="Grid Table 1 Light Accent 1" w:uiPriority="46"/>
+    <w:lsdException w:name="Grid Table 2 Accent 1" w:uiPriority="47"/>
+    <w:lsdException w:name="Grid Table 3 Accent 1" w:uiPriority="48"/>
+    <w:lsdException w:name="Grid Table 4 Accent 1" w:uiPriority="49"/>
+    <w:lsdException w:name="Grid Table 5 Dark Accent 1" w:uiPriority="50"/>
+    <w:lsdException w:name="Grid Table 6 Colorful Accent 1" w:uiPriority="51"/>
+    <w:lsdException w:name="Grid Table 7 Colorful Accent 1" w:uiPriority="52"/>
+    <w:lsdException w:name="Grid Table 1 Light Accent 2" w:uiPriority="46"/>
+    <w:lsdException w:name="Grid Table 2 Accent 2" w:uiPriority="47"/>
+    <w:lsdException w:name="Grid Table 3 Accent 2" w:uiPriority="48"/>
+    <w:lsdException w:name="Grid Table 4 Accent 2" w:uiPriority="49"/>
+    <w:lsdException w:name="Grid Table 5 Dark Accent 2" w:uiPriority="50"/>
+    <w:lsdException w:name="Grid Table 6 Colorful Accent 2" w:uiPriority="51"/>
+    <w:lsdException w:name="Grid Table 7 Colorful Accent 2" w:uiPriority="52"/>
+    <w:lsdException w:name="Grid Table 1 Light Accent 3" w:uiPriority="46"/>
+    <w:lsdException w:name="Grid Table 2 Accent 3" w:uiPriority="47"/>
+    <w:lsdException w:name="Grid Table 3 Accent 3" w:uiPriority="48"/>
+    <w:lsdException w:name="Grid Table 4 Accent 3" w:uiPriority="49"/>
+    <w:lsdException w:name="Grid Table 5 Dark Accent 3" w:uiPriority="50"/>
+    <w:lsdException w:name="Grid Table 6 Colorful Accent 3" w:uiPriority="51"/>
+    <w:lsdException w:name="Grid Table 7 Colorful Accent 3" w:uiPriority="52"/>
+    <w:lsdException w:name="Grid Table 1 Light Accent 4" w:uiPriority="46"/>
+    <w:lsdException w:name="Grid Table 2 Accent 4" w:uiPriority="47"/>
+    <w:lsdException w:name="Grid Table 3 Accent 4" w:uiPriority="48"/>
+    <w:lsdException w:name="Grid Table 4 Accent 4" w:uiPriority="49"/>
+    <w:lsdException w:name="Grid Table 5 Dark Accent 4" w:uiPriority="50"/>
+    <w:lsdException w:name="Grid Table 6 Colorful Accent 4" w:uiPriority="51"/>
+    <w:lsdException w:name="Grid Table 7 Colorful Accent 4" w:uiPriority="52"/>
+    <w:lsdException w:name="Grid Table 1 Light Accent 5" w:uiPriority="46"/>
+    <w:lsdException w:name="Grid Table 2 Accent 5" w:uiPriority="47"/>
+    <w:lsdException w:name="Grid Table 3 Accent 5" w:uiPriority="48"/>
+    <w:lsdException w:name="Grid Table 4 Accent 5" w:uiPriority="49"/>
+    <w:lsdException w:name="Grid Table 5 Dark Accent 5" w:uiPriority="50"/>
+    <w:lsdException w:name="Grid Table 6 Colorful Accent 5" w:uiPriority="51"/>
+    <w:lsdException w:name="Grid Table 7 Colorful Accent 5" w:uiPriority="52"/>
+    <w:lsdException w:name="Grid Table 1 Light Accent 6" w:uiPriority="46"/>
+    <w:lsdException w:name="Grid Table 2 Accent 6" w:uiPriority="47"/>
+    <w:lsdException w:name="Grid Table 3 Accent 6" w:uiPriority="48"/>
+    <w:lsdException w:name="Grid Table 4 Accent 6" w:uiPriority="49"/>
+    <w:lsdException w:name="Grid Table 5 Dark Accent 6" w:uiPriority="50"/>
+    <w:lsdException w:name="Grid Table 6 Colorful Accent 6" w:uiPriority="51"/>
+    <w:lsdException w:name="Grid Table 7 Colorful Accent 6" w:uiPriority="52"/>
+    <w:lsdException w:name="List Table 1 Light" w:uiPriority="46"/>
+    <w:lsdException w:name="List Table 2" w:uiPriority="47"/>
+    <w:lsdException w:name="List Table 3" w:uiPriority="48"/>
+    <w:lsdException w:name="List Table 4" w:uiPriority="49"/>
+    <w:lsdException w:name="List Table 5 Dark" w:uiPriority="50"/>
+    <w:lsdException w:name="List Table 6 Colorful" w:uiPriority="51"/>
+    <w:lsdException w:name="List Table 7 Colorful" w:uiPriority="52"/>
+    <w:lsdException w:name="List Table 1 Light Accent 1" w:uiPriority="46"/>
+    <w:lsdException w:name="List Table 2 Accent 1" w:uiPriority="47"/>
+    <w:lsdException w:name="List Table 3 Accent 1" w:uiPriority="48"/>
+    <w:lsdException w:name="List Table 4 Accent 1" w:uiPriority="49"/>
+    <w:lsdException w:name="List Table 5 Dark Accent 1" w:uiPriority="50"/>
+    <w:lsdException w:name="List Table 6 Colorful Accent 1" w:uiPriority="51"/>
+    <w:lsdException w:name="List Table 7 Colorful Accent 1" w:uiPriority="52"/>
+    <w:lsdException w:name="List Table 1 Light Accent 2" w:uiPriority="46"/>
+    <w:lsdException w:name="List Table 2 Accent 2" w:uiPriority="47"/>
+    <w:lsdException w:name="List Table 3 Accent 2" w:uiPriority="48"/>
+    <w:lsdException w:name="List Table 4 Accent 2" w:uiPriority="49"/>
+    <w:lsdException w:name="List Table 5 Dark Accent 2" w:uiPriority="50"/>
+    <w:lsdException w:name="List Table 6 Colorful Accent 2" w:uiPriority="51"/>
+    <w:lsdException w:name="List Table 7 Colorful Accent 2" w:uiPriority="52"/>
+    <w:lsdException w:name="List Table 1 Light Accent 3" w:uiPriority="46"/>
+    <w:lsdException w:name="List Table 2 Accent 3" w:uiPriority="47"/>
+    <w:lsdException w:name="List Table 3 Accent 3" w:uiPriority="48"/>
+    <w:lsdException w:name="List Table 4 Accent 3" w:uiPriority="49"/>
+    <w:lsdException w:name="List Table 5 Dark Accent 3" w:uiPriority="50"/>
+    <w:lsdException w:name="List Table 6 Colorful Accent 3" w:uiPriority="51"/>
+    <w:lsdException w:name="List Table 7 Colorful Accent 3" w:uiPriority="52"/>
+    <w:lsdException w:name="List Table 1 Light Accent 4" w:uiPriority="46"/>
+    <w:lsdException w:name="List Table 2 Accent 4" w:uiPriority="47"/>
+    <w:lsdException w:name="List Table 3 Accent 4" w:uiPriority="48"/>
+    <w:lsdException w:name="List Table 4 Accent 4" w:uiPriority="49"/>
+    <w:lsdException w:name="List Table 5 Dark Accent 4" w:uiPriority="50"/>
+    <w:lsdException w:name="List Table 6 Colorful Accent 4" w:uiPriority="51"/>
+    <w:lsdException w:name="List Table 7 Colorful Accent 4" w:uiPriority="52"/>
+    <w:lsdException w:name="List Table 1 Light Accent 5" w:uiPriority="46"/>
+    <w:lsdException w:name="List Table 2 Accent 5" w:uiPriority="47"/>
+    <w:lsdException w:name="List Table 3 Accent 5" w:uiPriority="48"/>
+    <w:lsdException w:name="List Table 4 Accent 5" w:uiPriority="49"/>
+    <w:lsdException w:name="List Table 5 Dark Accent 5" w:uiPriority="50"/>
+    <w:lsdException w:name="List Table 6 Colorful Accent 5" w:uiPriority="51"/>
+    <w:lsdException w:name="List Table 7 Colorful Accent 5" w:uiPriority="52"/>
+    <w:lsdException w:name="List Table 1 Light Accent 6" w:uiPriority="46"/>
+    <w:lsdException w:name="List Table 2 Accent 6" w:uiPriority="47"/>
+    <w:lsdException w:name="List Table 3 Accent 6" w:uiPriority="48"/>
+    <w:lsdException w:name="List Table 4 Accent 6" w:uiPriority="49"/>
+    <w:lsdException w:name="List Table 5 Dark Accent 6" w:uiPriority="50"/>
+    <w:lsdException w:name="List Table 6 Colorful Accent 6" w:uiPriority="51"/>
+    <w:lsdException w:name="List Table 7 Colorful Accent 6" w:uiPriority="52"/>
+    <w:lsdException w:name="Mention" w:semiHidden="1" w:uiPriority="99" w:unhideWhenUsed="1"/>
+    <w:lsdException w:name="Smart Hyperlink" w:semiHidden="1" w:uiPriority="99" w:unhideWhenUsed="1"/>
+    <w:lsdException w:name="Hashtag" w:semiHidden="1" w:uiPriority="99" w:unhideWhenUsed="1"/>
+    <w:lsdException w:name="Unresolved Mention" w:semiHidden="1" w:uiPriority="99" w:unhideWhenUsed="1"/>
+    <w:lsdException w:name="Smart Link" w:semiHidden="1" w:uiPriority="99" w:unhideWhenUsed="1"/>
   </w:latentStyles>
   <w:style w:type="paragraph" w:default="1" w:styleId="Normal">
     <w:name w:val="Normal"/>
@@ -9002,7 +9239,6 @@
     <w:uiPriority w:val="99"/>
     <w:semiHidden/>
     <w:unhideWhenUsed/>
-    <w:qFormat/>
     <w:tblPr>
       <w:tblInd w:w="0" w:type="dxa"/>
       <w:tblCellMar>
@@ -9458,19 +9694,12 @@
     <w:tblPr>
       <w:tblStyleRowBandSize w:val="1"/>
       <w:tblStyleColBandSize w:val="1"/>
-      <w:tblInd w:w="0" w:type="dxa"/>
       <w:tblBorders>
         <w:top w:val="single" w:sz="8" w:space="0" w:color="D55816" w:themeColor="accent2"/>
         <w:left w:val="single" w:sz="8" w:space="0" w:color="D55816" w:themeColor="accent2"/>
         <w:bottom w:val="single" w:sz="8" w:space="0" w:color="D55816" w:themeColor="accent2"/>
         <w:right w:val="single" w:sz="8" w:space="0" w:color="D55816" w:themeColor="accent2"/>
       </w:tblBorders>
-      <w:tblCellMar>
-        <w:top w:w="0" w:type="dxa"/>
-        <w:left w:w="108" w:type="dxa"/>
-        <w:bottom w:w="0" w:type="dxa"/>
-        <w:right w:w="108" w:type="dxa"/>
-      </w:tblCellMar>
     </w:tblPr>
     <w:tblStylePr w:type="firstRow">
       <w:pPr>
@@ -9554,19 +9783,12 @@
     <w:tblPr>
       <w:tblStyleRowBandSize w:val="1"/>
       <w:tblStyleColBandSize w:val="1"/>
-      <w:tblInd w:w="0" w:type="dxa"/>
       <w:tblBorders>
         <w:top w:val="single" w:sz="8" w:space="0" w:color="D55816" w:themeColor="accent2"/>
         <w:left w:val="single" w:sz="8" w:space="0" w:color="D55816" w:themeColor="accent2"/>
         <w:bottom w:val="single" w:sz="8" w:space="0" w:color="D55816" w:themeColor="accent2"/>
         <w:right w:val="single" w:sz="8" w:space="0" w:color="D55816" w:themeColor="accent2"/>
       </w:tblBorders>
-      <w:tblCellMar>
-        <w:top w:w="0" w:type="dxa"/>
-        <w:left w:w="108" w:type="dxa"/>
-        <w:bottom w:w="0" w:type="dxa"/>
-        <w:right w:w="108" w:type="dxa"/>
-      </w:tblCellMar>
     </w:tblPr>
     <w:tblStylePr w:type="firstRow">
       <w:rPr>
@@ -9751,7 +9973,6 @@
     <w:basedOn w:val="Tablanormal"/>
     <w:rsid w:val="00A029ED"/>
     <w:tblPr>
-      <w:tblInd w:w="0" w:type="dxa"/>
       <w:tblBorders>
         <w:top w:val="single" w:sz="4" w:space="0" w:color="auto"/>
         <w:left w:val="single" w:sz="4" w:space="0" w:color="auto"/>
@@ -9760,21 +9981,14 @@
         <w:insideH w:val="single" w:sz="4" w:space="0" w:color="auto"/>
         <w:insideV w:val="single" w:sz="4" w:space="0" w:color="auto"/>
       </w:tblBorders>
-      <w:tblCellMar>
-        <w:top w:w="0" w:type="dxa"/>
-        <w:left w:w="108" w:type="dxa"/>
-        <w:bottom w:w="0" w:type="dxa"/>
-        <w:right w:w="108" w:type="dxa"/>
-      </w:tblCellMar>
     </w:tblPr>
   </w:style>
-  <w:style w:type="table" w:customStyle="1" w:styleId="GridTableLight">
-    <w:name w:val="Grid Table Light"/>
+  <w:style w:type="table" w:customStyle="1" w:styleId="Tablaconcuadrculaclara1">
+    <w:name w:val="Tabla con cuadrícula clara1"/>
     <w:basedOn w:val="Tablanormal"/>
     <w:uiPriority w:val="40"/>
     <w:rsid w:val="00A029ED"/>
     <w:tblPr>
-      <w:tblInd w:w="0" w:type="dxa"/>
       <w:tblBorders>
         <w:top w:val="single" w:sz="4" w:space="0" w:color="BFBFBF" w:themeColor="background1" w:themeShade="BF"/>
         <w:left w:val="single" w:sz="4" w:space="0" w:color="BFBFBF" w:themeColor="background1" w:themeShade="BF"/>
@@ -9783,33 +9997,20 @@
         <w:insideH w:val="single" w:sz="4" w:space="0" w:color="BFBFBF" w:themeColor="background1" w:themeShade="BF"/>
         <w:insideV w:val="single" w:sz="4" w:space="0" w:color="BFBFBF" w:themeColor="background1" w:themeShade="BF"/>
       </w:tblBorders>
-      <w:tblCellMar>
-        <w:top w:w="0" w:type="dxa"/>
-        <w:left w:w="108" w:type="dxa"/>
-        <w:bottom w:w="0" w:type="dxa"/>
-        <w:right w:w="108" w:type="dxa"/>
-      </w:tblCellMar>
     </w:tblPr>
   </w:style>
-  <w:style w:type="table" w:customStyle="1" w:styleId="PlainTable2">
-    <w:name w:val="Plain Table 2"/>
+  <w:style w:type="table" w:customStyle="1" w:styleId="Tablanormal21">
+    <w:name w:val="Tabla normal 21"/>
     <w:basedOn w:val="Tablanormal"/>
     <w:uiPriority w:val="42"/>
     <w:rsid w:val="00EE3294"/>
     <w:tblPr>
       <w:tblStyleRowBandSize w:val="1"/>
       <w:tblStyleColBandSize w:val="1"/>
-      <w:tblInd w:w="0" w:type="dxa"/>
       <w:tblBorders>
         <w:top w:val="single" w:sz="4" w:space="0" w:color="7F7F7F" w:themeColor="text1" w:themeTint="80"/>
         <w:bottom w:val="single" w:sz="4" w:space="0" w:color="7F7F7F" w:themeColor="text1" w:themeTint="80"/>
       </w:tblBorders>
-      <w:tblCellMar>
-        <w:top w:w="0" w:type="dxa"/>
-        <w:left w:w="108" w:type="dxa"/>
-        <w:bottom w:w="0" w:type="dxa"/>
-        <w:right w:w="108" w:type="dxa"/>
-      </w:tblCellMar>
     </w:tblPr>
     <w:tblStylePr w:type="firstRow">
       <w:rPr>
@@ -9902,15 +10103,14 @@
       <w:lang w:val="en-US" w:bidi="hi-IN"/>
     </w:rPr>
   </w:style>
-  <w:style w:type="table" w:customStyle="1" w:styleId="PlainTable1">
-    <w:name w:val="Plain Table 1"/>
+  <w:style w:type="table" w:customStyle="1" w:styleId="Tablanormal11">
+    <w:name w:val="Tabla normal 11"/>
     <w:basedOn w:val="Tablanormal"/>
     <w:uiPriority w:val="41"/>
     <w:rsid w:val="0018125A"/>
     <w:tblPr>
       <w:tblStyleRowBandSize w:val="1"/>
       <w:tblStyleColBandSize w:val="1"/>
-      <w:tblInd w:w="0" w:type="dxa"/>
       <w:tblBorders>
         <w:top w:val="single" w:sz="4" w:space="0" w:color="BFBFBF" w:themeColor="background1" w:themeShade="BF"/>
         <w:left w:val="single" w:sz="4" w:space="0" w:color="BFBFBF" w:themeColor="background1" w:themeShade="BF"/>
@@ -9919,12 +10119,6 @@
         <w:insideH w:val="single" w:sz="4" w:space="0" w:color="BFBFBF" w:themeColor="background1" w:themeShade="BF"/>
         <w:insideV w:val="single" w:sz="4" w:space="0" w:color="BFBFBF" w:themeColor="background1" w:themeShade="BF"/>
       </w:tblBorders>
-      <w:tblCellMar>
-        <w:top w:w="0" w:type="dxa"/>
-        <w:left w:w="108" w:type="dxa"/>
-        <w:bottom w:w="0" w:type="dxa"/>
-        <w:right w:w="108" w:type="dxa"/>
-      </w:tblCellMar>
     </w:tblPr>
     <w:tblStylePr w:type="firstRow">
       <w:rPr>
@@ -10016,7 +10210,6 @@
     <w:uiPriority w:val="40"/>
     <w:rsid w:val="00383E43"/>
     <w:tblPr>
-      <w:tblInd w:w="0" w:type="dxa"/>
       <w:tblBorders>
         <w:top w:val="single" w:sz="4" w:space="0" w:color="BFBFBF" w:themeColor="background1" w:themeShade="BF"/>
         <w:left w:val="single" w:sz="4" w:space="0" w:color="BFBFBF" w:themeColor="background1" w:themeShade="BF"/>
@@ -10025,12 +10218,6 @@
         <w:insideH w:val="single" w:sz="4" w:space="0" w:color="BFBFBF" w:themeColor="background1" w:themeShade="BF"/>
         <w:insideV w:val="single" w:sz="4" w:space="0" w:color="BFBFBF" w:themeColor="background1" w:themeShade="BF"/>
       </w:tblBorders>
-      <w:tblCellMar>
-        <w:top w:w="0" w:type="dxa"/>
-        <w:left w:w="108" w:type="dxa"/>
-        <w:bottom w:w="0" w:type="dxa"/>
-        <w:right w:w="108" w:type="dxa"/>
-      </w:tblCellMar>
     </w:tblPr>
   </w:style>
   <w:style w:type="paragraph" w:customStyle="1" w:styleId="Estilo1">
@@ -10072,7 +10259,6 @@
     <w:uiPriority w:val="40"/>
     <w:rsid w:val="00635E0C"/>
     <w:tblPr>
-      <w:tblInd w:w="0" w:type="dxa"/>
       <w:tblBorders>
         <w:top w:val="single" w:sz="4" w:space="0" w:color="BFBFBF"/>
         <w:left w:val="single" w:sz="4" w:space="0" w:color="BFBFBF"/>
@@ -10081,12 +10267,6 @@
         <w:insideH w:val="single" w:sz="4" w:space="0" w:color="BFBFBF"/>
         <w:insideV w:val="single" w:sz="4" w:space="0" w:color="BFBFBF"/>
       </w:tblBorders>
-      <w:tblCellMar>
-        <w:top w:w="0" w:type="dxa"/>
-        <w:left w:w="108" w:type="dxa"/>
-        <w:bottom w:w="0" w:type="dxa"/>
-        <w:right w:w="108" w:type="dxa"/>
-      </w:tblCellMar>
     </w:tblPr>
   </w:style>
   <w:style w:type="paragraph" w:customStyle="1" w:styleId="TITULO1">
@@ -10252,8 +10432,8 @@
     <w:semiHidden/>
     <w:rsid w:val="00555A44"/>
   </w:style>
-  <w:style w:type="table" w:customStyle="1" w:styleId="GridTable1Light">
-    <w:name w:val="Grid Table 1 Light"/>
+  <w:style w:type="table" w:customStyle="1" w:styleId="Tablaconcuadrcula1clara1">
+    <w:name w:val="Tabla con cuadrícula 1 clara1"/>
     <w:basedOn w:val="Tablanormal"/>
     <w:uiPriority w:val="46"/>
     <w:rsid w:val="005627E4"/>
@@ -10266,7 +10446,6 @@
     <w:tblPr>
       <w:tblStyleRowBandSize w:val="1"/>
       <w:tblStyleColBandSize w:val="1"/>
-      <w:tblInd w:w="0" w:type="dxa"/>
       <w:tblBorders>
         <w:top w:val="single" w:sz="4" w:space="0" w:color="999999" w:themeColor="text1" w:themeTint="66"/>
         <w:left w:val="single" w:sz="4" w:space="0" w:color="999999" w:themeColor="text1" w:themeTint="66"/>
@@ -10275,12 +10454,6 @@
         <w:insideH w:val="single" w:sz="4" w:space="0" w:color="999999" w:themeColor="text1" w:themeTint="66"/>
         <w:insideV w:val="single" w:sz="4" w:space="0" w:color="999999" w:themeColor="text1" w:themeTint="66"/>
       </w:tblBorders>
-      <w:tblCellMar>
-        <w:top w:w="0" w:type="dxa"/>
-        <w:left w:w="108" w:type="dxa"/>
-        <w:bottom w:w="0" w:type="dxa"/>
-        <w:right w:w="108" w:type="dxa"/>
-      </w:tblCellMar>
     </w:tblPr>
     <w:tblStylePr w:type="firstRow">
       <w:rPr>
@@ -10620,21 +10793,6 @@
 </file>
 
 <file path=customXml/item1.xml><?xml version="1.0" encoding="utf-8"?>
-<?mso-contentType ?>
-<FormTemplates xmlns="http://schemas.microsoft.com/sharepoint/v3/contenttype/forms">
-  <Display>DocumentLibraryForm</Display>
-  <Edit>DocumentLibraryForm</Edit>
-  <New>DocumentLibraryForm</New>
-</FormTemplates>
-</file>
-
-<file path=customXml/item2.xml><?xml version="1.0" encoding="utf-8"?>
-<p:properties xmlns:p="http://schemas.microsoft.com/office/2006/metadata/properties" xmlns:xsi="http://www.w3.org/2001/XMLSchema-instance" xmlns:pc="http://schemas.microsoft.com/office/infopath/2007/PartnerControls">
-  <documentManagement/>
-</p:properties>
-</file>
-
-<file path=customXml/item3.xml><?xml version="1.0" encoding="utf-8"?>
 <ct:contentTypeSchema xmlns:ct="http://schemas.microsoft.com/office/2006/metadata/contentType" xmlns:ma="http://schemas.microsoft.com/office/2006/metadata/properties/metaAttributes" ct:_="" ma:_="" ma:contentTypeName="Documento" ma:contentTypeID="0x01010086D96C47A409B548ACEBBE6FA2D71B6E" ma:contentTypeVersion="0" ma:contentTypeDescription="Crear nuevo documento." ma:contentTypeScope="" ma:versionID="85a53eb2470820fd56cf9fb185a2c07f">
   <xsd:schema xmlns:xsd="http://www.w3.org/2001/XMLSchema" xmlns:xs="http://www.w3.org/2001/XMLSchema" xmlns:p="http://schemas.microsoft.com/office/2006/metadata/properties" targetNamespace="http://schemas.microsoft.com/office/2006/metadata/properties" ma:root="true" ma:fieldsID="3f6edc329ff236629c56e3b879b320d0">
     <xsd:element name="properties">
@@ -10748,28 +10906,26 @@
 </ct:contentTypeSchema>
 </file>
 
+<file path=customXml/item2.xml><?xml version="1.0" encoding="utf-8"?>
+<p:properties xmlns:p="http://schemas.microsoft.com/office/2006/metadata/properties" xmlns:xsi="http://www.w3.org/2001/XMLSchema-instance" xmlns:pc="http://schemas.microsoft.com/office/infopath/2007/PartnerControls">
+  <documentManagement/>
+</p:properties>
+</file>
+
+<file path=customXml/item3.xml><?xml version="1.0" encoding="utf-8"?>
+<?mso-contentType ?>
+<FormTemplates xmlns="http://schemas.microsoft.com/sharepoint/v3/contenttype/forms">
+  <Display>DocumentLibraryForm</Display>
+  <Edit>DocumentLibraryForm</Edit>
+  <New>DocumentLibraryForm</New>
+</FormTemplates>
+</file>
+
 <file path=customXml/item4.xml><?xml version="1.0" encoding="utf-8"?>
 <b:Sources xmlns:b="http://schemas.openxmlformats.org/officeDocument/2006/bibliography" xmlns="http://schemas.openxmlformats.org/officeDocument/2006/bibliography" SelectedStyle="\APA.XSL" StyleName="APA"/>
 </file>
 
 <file path=customXml/itemProps1.xml><?xml version="1.0" encoding="utf-8"?>
-<ds:datastoreItem xmlns:ds="http://schemas.openxmlformats.org/officeDocument/2006/customXml" ds:itemID="{912518E9-D2AD-41FE-982F-A66447E9086B}">
-  <ds:schemaRefs>
-    <ds:schemaRef ds:uri="http://schemas.microsoft.com/sharepoint/v3/contenttype/forms"/>
-  </ds:schemaRefs>
-</ds:datastoreItem>
-</file>
-
-<file path=customXml/itemProps2.xml><?xml version="1.0" encoding="utf-8"?>
-<ds:datastoreItem xmlns:ds="http://schemas.openxmlformats.org/officeDocument/2006/customXml" ds:itemID="{362AA215-FD2D-4D0B-9619-8EB51EEEFEFE}">
-  <ds:schemaRefs>
-    <ds:schemaRef ds:uri="http://schemas.microsoft.com/office/2006/metadata/properties"/>
-    <ds:schemaRef ds:uri="http://schemas.microsoft.com/office/infopath/2007/PartnerControls"/>
-  </ds:schemaRefs>
-</ds:datastoreItem>
-</file>
-
-<file path=customXml/itemProps3.xml><?xml version="1.0" encoding="utf-8"?>
 <ds:datastoreItem xmlns:ds="http://schemas.openxmlformats.org/officeDocument/2006/customXml" ds:itemID="{753D5FB9-1EDD-4E92-BF6E-926669DB86C9}">
   <ds:schemaRefs>
     <ds:schemaRef ds:uri="http://schemas.microsoft.com/office/2006/metadata/contentType"/>
@@ -10785,8 +10941,25 @@
 </ds:datastoreItem>
 </file>
 
+<file path=customXml/itemProps2.xml><?xml version="1.0" encoding="utf-8"?>
+<ds:datastoreItem xmlns:ds="http://schemas.openxmlformats.org/officeDocument/2006/customXml" ds:itemID="{362AA215-FD2D-4D0B-9619-8EB51EEEFEFE}">
+  <ds:schemaRefs>
+    <ds:schemaRef ds:uri="http://schemas.microsoft.com/office/2006/metadata/properties"/>
+    <ds:schemaRef ds:uri="http://schemas.microsoft.com/office/infopath/2007/PartnerControls"/>
+  </ds:schemaRefs>
+</ds:datastoreItem>
+</file>
+
+<file path=customXml/itemProps3.xml><?xml version="1.0" encoding="utf-8"?>
+<ds:datastoreItem xmlns:ds="http://schemas.openxmlformats.org/officeDocument/2006/customXml" ds:itemID="{912518E9-D2AD-41FE-982F-A66447E9086B}">
+  <ds:schemaRefs>
+    <ds:schemaRef ds:uri="http://schemas.microsoft.com/sharepoint/v3/contenttype/forms"/>
+  </ds:schemaRefs>
+</ds:datastoreItem>
+</file>
+
 <file path=customXml/itemProps4.xml><?xml version="1.0" encoding="utf-8"?>
-<ds:datastoreItem xmlns:ds="http://schemas.openxmlformats.org/officeDocument/2006/customXml" ds:itemID="{8075965F-CBD6-4743-9244-D78615E5874F}">
+<ds:datastoreItem xmlns:ds="http://schemas.openxmlformats.org/officeDocument/2006/customXml" ds:itemID="{86703466-079E-4EC0-BE14-32B9FF572B81}">
   <ds:schemaRefs>
     <ds:schemaRef ds:uri="http://schemas.openxmlformats.org/officeDocument/2006/bibliography"/>
   </ds:schemaRefs>

</xml_diff>